<commit_message>
feat: Diagrama de Classes
</commit_message>
<xml_diff>
--- a/Análise e Projeto de Sistemas/Trabalho_Final/Sistema para Controle de Leitura.docx
+++ b/Análise e Projeto de Sistemas/Trabalho_Final/Sistema para Controle de Leitura.docx
@@ -1,6 +1,6 @@
 
 <file path=word/document.xml><?xml version="1.0" encoding="utf-8"?>
-<w:document xmlns:wpc="http://schemas.microsoft.com/office/word/2010/wordprocessingCanvas" xmlns:cx="http://schemas.microsoft.com/office/drawing/2014/chartex" xmlns:cx1="http://schemas.microsoft.com/office/drawing/2015/9/8/chartex" xmlns:cx2="http://schemas.microsoft.com/office/drawing/2015/10/21/chartex" xmlns:cx3="http://schemas.microsoft.com/office/drawing/2016/5/9/chartex" xmlns:cx4="http://schemas.microsoft.com/office/drawing/2016/5/10/chartex" xmlns:cx5="http://schemas.microsoft.com/office/drawing/2016/5/11/chartex" xmlns:cx6="http://schemas.microsoft.com/office/drawing/2016/5/12/chartex" xmlns:cx7="http://schemas.microsoft.com/office/drawing/2016/5/13/chartex" xmlns:cx8="http://schemas.microsoft.com/office/drawing/2016/5/14/chartex" xmlns:mc="http://schemas.openxmlformats.org/markup-compatibility/2006" xmlns:aink="http://schemas.microsoft.com/office/drawing/2016/ink" xmlns:am3d="http://schemas.microsoft.com/office/drawing/2017/model3d" xmlns:o="urn:schemas-microsoft-com:office:office" xmlns:oel="http://schemas.microsoft.com/office/2019/extlst" xmlns:r="http://schemas.openxmlformats.org/officeDocument/2006/relationships" xmlns:m="http://schemas.openxmlformats.org/officeDocument/2006/math" xmlns:v="urn:schemas-microsoft-com:vml" xmlns:wp14="http://schemas.microsoft.com/office/word/2010/wordprocessingDrawing" xmlns:wp="http://schemas.openxmlformats.org/drawingml/2006/wordprocessingDrawing" xmlns:w10="urn:schemas-microsoft-com:office:word" xmlns:w="http://schemas.openxmlformats.org/wordprocessingml/2006/main" xmlns:w14="http://schemas.microsoft.com/office/word/2010/wordml" xmlns:w15="http://schemas.microsoft.com/office/word/2012/wordml" xmlns:w16cex="http://schemas.microsoft.com/office/word/2018/wordml/cex" xmlns:w16cid="http://schemas.microsoft.com/office/word/2016/wordml/cid" xmlns:w16="http://schemas.microsoft.com/office/word/2018/wordml" xmlns:w16du="http://schemas.microsoft.com/office/word/2023/wordml/word16du" xmlns:w16sdtdh="http://schemas.microsoft.com/office/word/2020/wordml/sdtdatahash" xmlns:w16sdtfl="http://schemas.microsoft.com/office/word/2024/wordml/sdtformatlock" xmlns:w16se="http://schemas.microsoft.com/office/word/2015/wordml/symex" xmlns:wpg="http://schemas.microsoft.com/office/word/2010/wordprocessingGroup" xmlns:wpi="http://schemas.microsoft.com/office/word/2010/wordprocessingInk" xmlns:wne="http://schemas.microsoft.com/office/word/2006/wordml" xmlns:wps="http://schemas.microsoft.com/office/word/2010/wordprocessingShape" mc:Ignorable="w14 w15 w16se w16cid w16 w16cex w16sdtdh w16sdtfl w16du wp14">
+<w:document xmlns:wpc="http://schemas.microsoft.com/office/word/2010/wordprocessingCanvas" xmlns:cx="http://schemas.microsoft.com/office/drawing/2014/chartex" xmlns:cx1="http://schemas.microsoft.com/office/drawing/2015/9/8/chartex" xmlns:cx2="http://schemas.microsoft.com/office/drawing/2015/10/21/chartex" xmlns:cx3="http://schemas.microsoft.com/office/drawing/2016/5/9/chartex" xmlns:cx4="http://schemas.microsoft.com/office/drawing/2016/5/10/chartex" xmlns:cx5="http://schemas.microsoft.com/office/drawing/2016/5/11/chartex" xmlns:cx6="http://schemas.microsoft.com/office/drawing/2016/5/12/chartex" xmlns:cx7="http://schemas.microsoft.com/office/drawing/2016/5/13/chartex" xmlns:cx8="http://schemas.microsoft.com/office/drawing/2016/5/14/chartex" xmlns:mc="http://schemas.openxmlformats.org/markup-compatibility/2006" xmlns:aink="http://schemas.microsoft.com/office/drawing/2016/ink" xmlns:am3d="http://schemas.microsoft.com/office/drawing/2017/model3d" xmlns:o="urn:schemas-microsoft-com:office:office" xmlns:oel="http://schemas.microsoft.com/office/2019/extlst" xmlns:r="http://schemas.openxmlformats.org/officeDocument/2006/relationships" xmlns:m="http://schemas.openxmlformats.org/officeDocument/2006/math" xmlns:v="urn:schemas-microsoft-com:vml" xmlns:wp14="http://schemas.microsoft.com/office/word/2010/wordprocessingDrawing" xmlns:wp="http://schemas.openxmlformats.org/drawingml/2006/wordprocessingDrawing" xmlns:w10="urn:schemas-microsoft-com:office:word" xmlns:w="http://schemas.openxmlformats.org/wordprocessingml/2006/main" xmlns:w14="http://schemas.microsoft.com/office/word/2010/wordml" xmlns:w15="http://schemas.microsoft.com/office/word/2012/wordml" xmlns:w16cex="http://schemas.microsoft.com/office/word/2018/wordml/cex" xmlns:w16cid="http://schemas.microsoft.com/office/word/2016/wordml/cid" xmlns:w16="http://schemas.microsoft.com/office/word/2018/wordml" xmlns:w16sdtdh="http://schemas.microsoft.com/office/word/2020/wordml/sdtdatahash" xmlns:w16se="http://schemas.microsoft.com/office/word/2015/wordml/symex" xmlns:wpg="http://schemas.microsoft.com/office/word/2010/wordprocessingGroup" xmlns:wpi="http://schemas.microsoft.com/office/word/2010/wordprocessingInk" xmlns:wne="http://schemas.microsoft.com/office/word/2006/wordml" xmlns:wps="http://schemas.microsoft.com/office/word/2010/wordprocessingShape" mc:Ignorable="w14 w15 w16se w16cid w16 w16cex w16sdtdh wp14">
   <w:body>
     <w:p>
       <w:pPr>
@@ -97,6 +97,7 @@
         </w:rPr>
         <w:t xml:space="preserve"> </w:t>
       </w:r>
+      <w:proofErr w:type="spellStart"/>
       <w:r>
         <w:rPr>
           <w:color w:val="0070C0"/>
@@ -105,6 +106,7 @@
         </w:rPr>
         <w:t>xx</w:t>
       </w:r>
+      <w:proofErr w:type="spellEnd"/>
       <w:r>
         <w:rPr>
           <w:color w:val="0070C0"/>
@@ -113,6 +115,7 @@
         </w:rPr>
         <w:t>/</w:t>
       </w:r>
+      <w:proofErr w:type="spellStart"/>
       <w:r>
         <w:rPr>
           <w:color w:val="0070C0"/>
@@ -121,6 +124,7 @@
         </w:rPr>
         <w:t>xx</w:t>
       </w:r>
+      <w:proofErr w:type="spellEnd"/>
       <w:r>
         <w:rPr>
           <w:color w:val="0070C0"/>
@@ -129,6 +133,7 @@
         </w:rPr>
         <w:t>/</w:t>
       </w:r>
+      <w:proofErr w:type="spellStart"/>
       <w:r>
         <w:rPr>
           <w:color w:val="0070C0"/>
@@ -137,6 +142,7 @@
         </w:rPr>
         <w:t>xxxx</w:t>
       </w:r>
+      <w:proofErr w:type="spellEnd"/>
     </w:p>
     <w:p>
       <w:pPr>
@@ -390,7 +396,7 @@
           <w:szCs w:val="24"/>
           <w:lang w:val="pt-BR"/>
         </w:rPr>
-        <w:t>leitores, livros</w:t>
+        <w:t>livros</w:t>
       </w:r>
       <w:r>
         <w:rPr>
@@ -486,7 +492,15 @@
           <w:szCs w:val="24"/>
           <w:lang w:val="pt-BR"/>
         </w:rPr>
-        <w:t>O sistema gerencia leitores, livros, sessões de leitura e históricos. Os leitores poderão registrar informações pessoais</w:t>
+        <w:t xml:space="preserve">O sistema gerencia livros, sessões de leitura e históricos. Os leitores poderão registrar informações </w:t>
+      </w:r>
+      <w:r>
+        <w:rPr>
+          <w:sz w:val="24"/>
+          <w:szCs w:val="24"/>
+          <w:lang w:val="pt-BR"/>
+        </w:rPr>
+        <w:t>sobre os livros</w:t>
       </w:r>
       <w:r>
         <w:rPr>
@@ -524,6 +538,51 @@
           <w:lang w:val="pt-BR"/>
         </w:rPr>
         <w:t>O sistema deve armazenar informações de cada livro, incluindo título, autor(es), gênero, número de páginas e ano de publicação.</w:t>
+      </w:r>
+    </w:p>
+    <w:p>
+      <w:pPr>
+        <w:spacing w:line="360" w:lineRule="auto"/>
+        <w:ind w:firstLine="360"/>
+        <w:contextualSpacing/>
+        <w:jc w:val="both"/>
+        <w:rPr>
+          <w:sz w:val="24"/>
+          <w:szCs w:val="24"/>
+          <w:lang w:val="pt-BR"/>
+        </w:rPr>
+      </w:pPr>
+      <w:r>
+        <w:rPr>
+          <w:sz w:val="24"/>
+          <w:szCs w:val="24"/>
+          <w:lang w:val="pt-BR"/>
+        </w:rPr>
+        <w:t xml:space="preserve">O sistema deve armazenar </w:t>
+      </w:r>
+      <w:r>
+        <w:rPr>
+          <w:sz w:val="24"/>
+          <w:szCs w:val="24"/>
+          <w:lang w:val="pt-BR"/>
+        </w:rPr>
+        <w:t xml:space="preserve">todos os livros registrados pelo leitor, como se fosse uma </w:t>
+      </w:r>
+      <w:r>
+        <w:rPr>
+          <w:sz w:val="24"/>
+          <w:szCs w:val="24"/>
+          <w:lang w:val="pt-BR"/>
+        </w:rPr>
+        <w:t>estante de livros</w:t>
+      </w:r>
+      <w:r>
+        <w:rPr>
+          <w:sz w:val="24"/>
+          <w:szCs w:val="24"/>
+          <w:lang w:val="pt-BR"/>
+        </w:rPr>
+        <w:t>.</w:t>
       </w:r>
     </w:p>
     <w:p>
@@ -754,6 +813,7 @@
         <w:rPr>
           <w:b/>
         </w:rPr>
+        <w:lastRenderedPageBreak/>
         <w:t xml:space="preserve">3. </w:t>
       </w:r>
       <w:r>
@@ -813,16 +873,25 @@
           <w:color w:val="0070C0"/>
           <w:sz w:val="20"/>
         </w:rPr>
-        <w:t xml:space="preserve">São sugeridas como categorias para requisitos não funcionais: hardware, software, segurança, inteface (usuário/sistema), integração (com outros sistemas), regras de </w:t>
-      </w:r>
+        <w:t xml:space="preserve">São sugeridas como categorias para requisitos não funcionais: hardware, software, segurança, </w:t>
+      </w:r>
+      <w:proofErr w:type="spellStart"/>
       <w:r>
         <w:rPr>
           <w:bCs/>
           <w:color w:val="0070C0"/>
           <w:sz w:val="20"/>
         </w:rPr>
-        <w:lastRenderedPageBreak/>
-        <w:t>negócio, portabilidade, documentação, confiabilidade.</w:t>
+        <w:t>inteface</w:t>
+      </w:r>
+      <w:proofErr w:type="spellEnd"/>
+      <w:r>
+        <w:rPr>
+          <w:bCs/>
+          <w:color w:val="0070C0"/>
+          <w:sz w:val="20"/>
+        </w:rPr>
+        <w:t xml:space="preserve"> (usuário/sistema), integração (com outros sistemas), regras de negócio, portabilidade, documentação, confiabilidade.</w:t>
       </w:r>
       <w:r>
         <w:rPr>
@@ -902,8 +971,30 @@
               <w:rPr>
                 <w:b/>
               </w:rPr>
-              <w:t>1 Cadastrar alunos</w:t>
-            </w:r>
+              <w:t xml:space="preserve">1 </w:t>
+            </w:r>
+            <w:proofErr w:type="spellStart"/>
+            <w:r>
+              <w:rPr>
+                <w:b/>
+              </w:rPr>
+              <w:t>Cadastrar</w:t>
+            </w:r>
+            <w:proofErr w:type="spellEnd"/>
+            <w:r>
+              <w:rPr>
+                <w:b/>
+              </w:rPr>
+              <w:t xml:space="preserve"> </w:t>
+            </w:r>
+            <w:proofErr w:type="spellStart"/>
+            <w:r>
+              <w:rPr>
+                <w:b/>
+              </w:rPr>
+              <w:t>alunos</w:t>
+            </w:r>
+            <w:proofErr w:type="spellEnd"/>
           </w:p>
         </w:tc>
         <w:tc>
@@ -917,11 +1008,33 @@
                 <w:b/>
               </w:rPr>
             </w:pPr>
-            <w:r>
-              <w:rPr>
-                <w:b/>
-              </w:rPr>
-              <w:t>Oculto (   )</w:t>
+            <w:proofErr w:type="spellStart"/>
+            <w:r>
+              <w:rPr>
+                <w:b/>
+              </w:rPr>
+              <w:t>Oculto</w:t>
+            </w:r>
+            <w:proofErr w:type="spellEnd"/>
+            <w:r>
+              <w:rPr>
+                <w:b/>
+              </w:rPr>
+              <w:t xml:space="preserve"> </w:t>
+            </w:r>
+            <w:proofErr w:type="gramStart"/>
+            <w:r>
+              <w:rPr>
+                <w:b/>
+              </w:rPr>
+              <w:t xml:space="preserve">(  </w:t>
+            </w:r>
+            <w:proofErr w:type="gramEnd"/>
+            <w:r>
+              <w:rPr>
+                <w:b/>
+              </w:rPr>
+              <w:t xml:space="preserve"> )</w:t>
             </w:r>
           </w:p>
         </w:tc>
@@ -1016,12 +1129,28 @@
                 <w:b/>
               </w:rPr>
             </w:pPr>
-            <w:r>
-              <w:rPr>
-                <w:b/>
-              </w:rPr>
-              <w:t>Requisitos Não-Funcionais</w:t>
-            </w:r>
+            <w:proofErr w:type="spellStart"/>
+            <w:r>
+              <w:rPr>
+                <w:b/>
+              </w:rPr>
+              <w:t>Requisitos</w:t>
+            </w:r>
+            <w:proofErr w:type="spellEnd"/>
+            <w:r>
+              <w:rPr>
+                <w:b/>
+              </w:rPr>
+              <w:t xml:space="preserve"> </w:t>
+            </w:r>
+            <w:proofErr w:type="spellStart"/>
+            <w:r>
+              <w:rPr>
+                <w:b/>
+              </w:rPr>
+              <w:t>Não-Funcionais</w:t>
+            </w:r>
+            <w:proofErr w:type="spellEnd"/>
           </w:p>
         </w:tc>
       </w:tr>
@@ -1064,12 +1193,14 @@
                 <w:b/>
               </w:rPr>
             </w:pPr>
+            <w:proofErr w:type="spellStart"/>
             <w:r>
               <w:rPr>
                 <w:b/>
               </w:rPr>
               <w:t>Restrição</w:t>
             </w:r>
+            <w:proofErr w:type="spellEnd"/>
           </w:p>
         </w:tc>
         <w:tc>
@@ -1087,12 +1218,14 @@
                 <w:b/>
               </w:rPr>
             </w:pPr>
+            <w:proofErr w:type="spellStart"/>
             <w:r>
               <w:rPr>
                 <w:b/>
               </w:rPr>
               <w:t>Categoria</w:t>
             </w:r>
+            <w:proofErr w:type="spellEnd"/>
           </w:p>
         </w:tc>
         <w:tc>
@@ -1110,11 +1243,19 @@
                 <w:b/>
               </w:rPr>
             </w:pPr>
-            <w:r>
-              <w:rPr>
-                <w:b/>
-              </w:rPr>
-              <w:t xml:space="preserve">Desejável </w:t>
+            <w:proofErr w:type="spellStart"/>
+            <w:r>
+              <w:rPr>
+                <w:b/>
+              </w:rPr>
+              <w:t>Desejável</w:t>
+            </w:r>
+            <w:proofErr w:type="spellEnd"/>
+            <w:r>
+              <w:rPr>
+                <w:b/>
+              </w:rPr>
+              <w:t xml:space="preserve"> </w:t>
             </w:r>
           </w:p>
         </w:tc>
@@ -1158,8 +1299,30 @@
               <w:rPr>
                 <w:b/>
               </w:rPr>
-              <w:t>NF1.1 Inclusão de foto</w:t>
-            </w:r>
+              <w:t xml:space="preserve">NF1.1 </w:t>
+            </w:r>
+            <w:proofErr w:type="spellStart"/>
+            <w:r>
+              <w:rPr>
+                <w:b/>
+              </w:rPr>
+              <w:t>Inclusão</w:t>
+            </w:r>
+            <w:proofErr w:type="spellEnd"/>
+            <w:r>
+              <w:rPr>
+                <w:b/>
+              </w:rPr>
+              <w:t xml:space="preserve"> de </w:t>
+            </w:r>
+            <w:proofErr w:type="spellStart"/>
+            <w:r>
+              <w:rPr>
+                <w:b/>
+              </w:rPr>
+              <w:t>foto</w:t>
+            </w:r>
+            <w:proofErr w:type="spellEnd"/>
           </w:p>
         </w:tc>
         <w:tc>
@@ -1220,8 +1383,13 @@
               <w:jc w:val="center"/>
             </w:pPr>
             <w:r>
-              <w:t>(x )</w:t>
-            </w:r>
+              <w:t>(</w:t>
+            </w:r>
+            <w:proofErr w:type="gramStart"/>
+            <w:r>
+              <w:t>x )</w:t>
+            </w:r>
+            <w:proofErr w:type="gramEnd"/>
           </w:p>
         </w:tc>
       </w:tr>
@@ -1240,7 +1408,14 @@
               <w:rPr>
                 <w:b/>
               </w:rPr>
-              <w:t>NF1.2 C</w:t>
+              <w:t xml:space="preserve">NF1.2 </w:t>
+            </w:r>
+            <w:proofErr w:type="spellStart"/>
+            <w:r>
+              <w:rPr>
+                <w:b/>
+              </w:rPr>
+              <w:t>C</w:t>
             </w:r>
             <w:r>
               <w:rPr>
@@ -1252,7 +1427,14 @@
               <w:rPr>
                 <w:b/>
               </w:rPr>
-              <w:t>mera digital</w:t>
+              <w:t>mera</w:t>
+            </w:r>
+            <w:proofErr w:type="spellEnd"/>
+            <w:r>
+              <w:rPr>
+                <w:b/>
+              </w:rPr>
+              <w:t xml:space="preserve"> digital</w:t>
             </w:r>
           </w:p>
         </w:tc>
@@ -1271,7 +1453,21 @@
               <w:rPr>
                 <w:lang w:val="pt-BR"/>
               </w:rPr>
-              <w:t>Será necessária a disponibilização de uma câmera digital na maquina do atendente para que ele possa capturar a foto do aluno no momento da matrícula.</w:t>
+              <w:t xml:space="preserve">Será necessária a disponibilização de uma câmera digital na </w:t>
+            </w:r>
+            <w:proofErr w:type="spellStart"/>
+            <w:r>
+              <w:rPr>
+                <w:lang w:val="pt-BR"/>
+              </w:rPr>
+              <w:t>maquina</w:t>
+            </w:r>
+            <w:proofErr w:type="spellEnd"/>
+            <w:r>
+              <w:rPr>
+                <w:lang w:val="pt-BR"/>
+              </w:rPr>
+              <w:t xml:space="preserve"> do atendente para que ele possa capturar a foto do aluno no momento da matrícula.</w:t>
             </w:r>
           </w:p>
         </w:tc>
@@ -1294,7 +1490,15 @@
           </w:tcPr>
           <w:p>
             <w:r>
-              <w:t xml:space="preserve">     ( x )</w:t>
+              <w:t xml:space="preserve">     </w:t>
+            </w:r>
+            <w:proofErr w:type="gramStart"/>
+            <w:r>
+              <w:t>( x</w:t>
+            </w:r>
+            <w:proofErr w:type="gramEnd"/>
+            <w:r>
+              <w:t xml:space="preserve"> )</w:t>
             </w:r>
           </w:p>
         </w:tc>
@@ -1304,8 +1508,13 @@
           </w:tcPr>
           <w:p>
             <w:r>
-              <w:t xml:space="preserve">       (x )</w:t>
-            </w:r>
+              <w:t xml:space="preserve">       (</w:t>
+            </w:r>
+            <w:proofErr w:type="gramStart"/>
+            <w:r>
+              <w:t>x )</w:t>
+            </w:r>
+            <w:proofErr w:type="gramEnd"/>
           </w:p>
         </w:tc>
       </w:tr>
@@ -1456,7 +1665,27 @@
           <w:color w:val="0070C0"/>
           <w:sz w:val="20"/>
         </w:rPr>
-        <w:t>funcionais aplicáveis à todo o sistema</w:t>
+        <w:t xml:space="preserve">funcionais aplicáveis </w:t>
+      </w:r>
+      <w:proofErr w:type="gramStart"/>
+      <w:r>
+        <w:rPr>
+          <w:rStyle w:val="Forte"/>
+          <w:b w:val="0"/>
+          <w:color w:val="0070C0"/>
+          <w:sz w:val="20"/>
+        </w:rPr>
+        <w:t>à</w:t>
+      </w:r>
+      <w:proofErr w:type="gramEnd"/>
+      <w:r>
+        <w:rPr>
+          <w:rStyle w:val="Forte"/>
+          <w:b w:val="0"/>
+          <w:color w:val="0070C0"/>
+          <w:sz w:val="20"/>
+        </w:rPr>
+        <w:t xml:space="preserve"> todo o sistema</w:t>
       </w:r>
       <w:r>
         <w:rPr>
@@ -1526,12 +1755,14 @@
                 <w:b/>
               </w:rPr>
             </w:pPr>
+            <w:proofErr w:type="spellStart"/>
             <w:r>
               <w:rPr>
                 <w:b/>
               </w:rPr>
               <w:t>Restrição</w:t>
             </w:r>
+            <w:proofErr w:type="spellEnd"/>
           </w:p>
         </w:tc>
         <w:tc>
@@ -1545,12 +1776,14 @@
                 <w:b/>
               </w:rPr>
             </w:pPr>
+            <w:proofErr w:type="spellStart"/>
             <w:r>
               <w:rPr>
                 <w:b/>
               </w:rPr>
               <w:t>Categoria</w:t>
             </w:r>
+            <w:proofErr w:type="spellEnd"/>
           </w:p>
         </w:tc>
         <w:tc>
@@ -1565,12 +1798,14 @@
                 <w:b/>
               </w:rPr>
             </w:pPr>
+            <w:proofErr w:type="spellStart"/>
             <w:r>
               <w:rPr>
                 <w:b/>
               </w:rPr>
               <w:t>Desejável</w:t>
             </w:r>
+            <w:proofErr w:type="spellEnd"/>
           </w:p>
         </w:tc>
         <w:tc>
@@ -1663,9 +1898,11 @@
             <w:pPr>
               <w:jc w:val="both"/>
             </w:pPr>
+            <w:proofErr w:type="spellStart"/>
             <w:r>
               <w:t>Usabilidade</w:t>
             </w:r>
+            <w:proofErr w:type="spellEnd"/>
           </w:p>
         </w:tc>
         <w:tc>
@@ -1693,8 +1930,13 @@
             <w:pPr>
               <w:jc w:val="center"/>
             </w:pPr>
-            <w:r>
-              <w:t>( x)</w:t>
+            <w:proofErr w:type="gramStart"/>
+            <w:r>
+              <w:t>( x</w:t>
+            </w:r>
+            <w:proofErr w:type="gramEnd"/>
+            <w:r>
+              <w:t>)</w:t>
             </w:r>
           </w:p>
         </w:tc>
@@ -1760,9 +2002,11 @@
             <w:pPr>
               <w:jc w:val="both"/>
             </w:pPr>
+            <w:proofErr w:type="spellStart"/>
             <w:r>
               <w:t>Confiabilidade</w:t>
             </w:r>
+            <w:proofErr w:type="spellEnd"/>
           </w:p>
         </w:tc>
         <w:tc>
@@ -1842,9 +2086,11 @@
             <w:pPr>
               <w:jc w:val="both"/>
             </w:pPr>
+            <w:proofErr w:type="spellStart"/>
             <w:r>
               <w:t>Documentação</w:t>
             </w:r>
+            <w:proofErr w:type="spellEnd"/>
           </w:p>
         </w:tc>
         <w:tc>
@@ -2032,6 +2278,7 @@
               <w:rPr>
                 <w:b/>
               </w:rPr>
+              <w:lastRenderedPageBreak/>
               <w:t>ID</w:t>
             </w:r>
           </w:p>
@@ -2068,12 +2315,14 @@
                 <w:b/>
               </w:rPr>
             </w:pPr>
+            <w:proofErr w:type="spellStart"/>
             <w:r>
               <w:rPr>
                 <w:b/>
               </w:rPr>
               <w:t>Atores</w:t>
             </w:r>
+            <w:proofErr w:type="spellEnd"/>
           </w:p>
         </w:tc>
         <w:tc>
@@ -2088,12 +2337,28 @@
                 <w:b/>
               </w:rPr>
             </w:pPr>
-            <w:r>
-              <w:rPr>
-                <w:b/>
-              </w:rPr>
-              <w:t>Referências Cruzadas</w:t>
-            </w:r>
+            <w:proofErr w:type="spellStart"/>
+            <w:r>
+              <w:rPr>
+                <w:b/>
+              </w:rPr>
+              <w:t>Referências</w:t>
+            </w:r>
+            <w:proofErr w:type="spellEnd"/>
+            <w:r>
+              <w:rPr>
+                <w:b/>
+              </w:rPr>
+              <w:t xml:space="preserve"> </w:t>
+            </w:r>
+            <w:proofErr w:type="spellStart"/>
+            <w:r>
+              <w:rPr>
+                <w:b/>
+              </w:rPr>
+              <w:t>Cruzadas</w:t>
+            </w:r>
+            <w:proofErr w:type="spellEnd"/>
           </w:p>
         </w:tc>
         <w:tc>
@@ -2108,12 +2373,28 @@
                 <w:b/>
               </w:rPr>
             </w:pPr>
-            <w:r>
-              <w:rPr>
-                <w:b/>
-              </w:rPr>
-              <w:t>Prioridade de realização</w:t>
-            </w:r>
+            <w:proofErr w:type="spellStart"/>
+            <w:r>
+              <w:rPr>
+                <w:b/>
+              </w:rPr>
+              <w:t>Prioridade</w:t>
+            </w:r>
+            <w:proofErr w:type="spellEnd"/>
+            <w:r>
+              <w:rPr>
+                <w:b/>
+              </w:rPr>
+              <w:t xml:space="preserve"> de </w:t>
+            </w:r>
+            <w:proofErr w:type="spellStart"/>
+            <w:r>
+              <w:rPr>
+                <w:b/>
+              </w:rPr>
+              <w:t>realização</w:t>
+            </w:r>
+            <w:proofErr w:type="spellEnd"/>
           </w:p>
         </w:tc>
       </w:tr>
@@ -2141,8 +2422,21 @@
             <w:pPr>
               <w:jc w:val="both"/>
             </w:pPr>
-            <w:r>
-              <w:t>Cadastrar alunos (CRUD)</w:t>
+            <w:proofErr w:type="spellStart"/>
+            <w:r>
+              <w:t>Cadastrar</w:t>
+            </w:r>
+            <w:proofErr w:type="spellEnd"/>
+            <w:r>
+              <w:t xml:space="preserve"> </w:t>
+            </w:r>
+            <w:proofErr w:type="spellStart"/>
+            <w:r>
+              <w:t>alunos</w:t>
+            </w:r>
+            <w:proofErr w:type="spellEnd"/>
+            <w:r>
+              <w:t xml:space="preserve"> (CRUD)</w:t>
             </w:r>
           </w:p>
         </w:tc>
@@ -2155,9 +2449,19 @@
             <w:pPr>
               <w:jc w:val="both"/>
             </w:pPr>
-            <w:r>
-              <w:t>Cliente, Funcionário</w:t>
-            </w:r>
+            <w:proofErr w:type="spellStart"/>
+            <w:r>
+              <w:t>Cliente</w:t>
+            </w:r>
+            <w:proofErr w:type="spellEnd"/>
+            <w:r>
+              <w:t xml:space="preserve">, </w:t>
+            </w:r>
+            <w:proofErr w:type="spellStart"/>
+            <w:r>
+              <w:t>Funcionário</w:t>
+            </w:r>
+            <w:proofErr w:type="spellEnd"/>
           </w:p>
         </w:tc>
         <w:tc>
@@ -2200,7 +2504,6 @@
               <w:jc w:val="both"/>
             </w:pPr>
             <w:r>
-              <w:lastRenderedPageBreak/>
               <w:t>2</w:t>
             </w:r>
           </w:p>
@@ -2214,9 +2517,19 @@
             <w:pPr>
               <w:jc w:val="both"/>
             </w:pPr>
-            <w:r>
-              <w:t>Gerar matrícula</w:t>
-            </w:r>
+            <w:proofErr w:type="spellStart"/>
+            <w:r>
+              <w:t>Gerar</w:t>
+            </w:r>
+            <w:proofErr w:type="spellEnd"/>
+            <w:r>
+              <w:t xml:space="preserve"> </w:t>
+            </w:r>
+            <w:proofErr w:type="spellStart"/>
+            <w:r>
+              <w:t>matrícula</w:t>
+            </w:r>
+            <w:proofErr w:type="spellEnd"/>
           </w:p>
           <w:p>
             <w:pPr>
@@ -2233,9 +2546,19 @@
             <w:pPr>
               <w:jc w:val="both"/>
             </w:pPr>
-            <w:r>
-              <w:t>Cliente, Funcionário</w:t>
-            </w:r>
+            <w:proofErr w:type="spellStart"/>
+            <w:r>
+              <w:t>Cliente</w:t>
+            </w:r>
+            <w:proofErr w:type="spellEnd"/>
+            <w:r>
+              <w:t xml:space="preserve">, </w:t>
+            </w:r>
+            <w:proofErr w:type="spellStart"/>
+            <w:r>
+              <w:t>Funcionário</w:t>
+            </w:r>
+            <w:proofErr w:type="spellEnd"/>
           </w:p>
         </w:tc>
         <w:tc>
@@ -2291,9 +2614,19 @@
             <w:pPr>
               <w:jc w:val="both"/>
             </w:pPr>
-            <w:r>
-              <w:t>Bloquear matrícula</w:t>
-            </w:r>
+            <w:proofErr w:type="spellStart"/>
+            <w:r>
+              <w:t>Bloquear</w:t>
+            </w:r>
+            <w:proofErr w:type="spellEnd"/>
+            <w:r>
+              <w:t xml:space="preserve"> </w:t>
+            </w:r>
+            <w:proofErr w:type="spellStart"/>
+            <w:r>
+              <w:t>matrícula</w:t>
+            </w:r>
+            <w:proofErr w:type="spellEnd"/>
           </w:p>
           <w:p>
             <w:pPr>
@@ -2315,9 +2648,11 @@
             <w:pPr>
               <w:jc w:val="both"/>
             </w:pPr>
+            <w:proofErr w:type="spellStart"/>
             <w:r>
               <w:t>Funcionário</w:t>
             </w:r>
+            <w:proofErr w:type="spellEnd"/>
           </w:p>
         </w:tc>
         <w:tc>
@@ -2374,7 +2709,15 @@
               <w:jc w:val="both"/>
             </w:pPr>
             <w:r>
-              <w:t>Registrar pagamentos (CRUD)</w:t>
+              <w:t xml:space="preserve">Registrar </w:t>
+            </w:r>
+            <w:proofErr w:type="spellStart"/>
+            <w:r>
+              <w:t>pagamentos</w:t>
+            </w:r>
+            <w:proofErr w:type="spellEnd"/>
+            <w:r>
+              <w:t xml:space="preserve"> (CRUD)</w:t>
             </w:r>
           </w:p>
         </w:tc>
@@ -2387,9 +2730,11 @@
             <w:pPr>
               <w:jc w:val="both"/>
             </w:pPr>
+            <w:proofErr w:type="spellStart"/>
             <w:r>
               <w:t>Funcionário</w:t>
             </w:r>
+            <w:proofErr w:type="spellEnd"/>
           </w:p>
         </w:tc>
         <w:tc>
@@ -2445,8 +2790,13 @@
             <w:pPr>
               <w:jc w:val="both"/>
             </w:pPr>
-            <w:r>
-              <w:t>Controlar entrada</w:t>
+            <w:proofErr w:type="spellStart"/>
+            <w:r>
+              <w:t>Controlar</w:t>
+            </w:r>
+            <w:proofErr w:type="spellEnd"/>
+            <w:r>
+              <w:t xml:space="preserve"> entrada</w:t>
             </w:r>
           </w:p>
         </w:tc>
@@ -2459,9 +2809,19 @@
             <w:pPr>
               <w:jc w:val="both"/>
             </w:pPr>
-            <w:r>
-              <w:t>Cliente, Funcionário</w:t>
-            </w:r>
+            <w:proofErr w:type="spellStart"/>
+            <w:r>
+              <w:t>Cliente</w:t>
+            </w:r>
+            <w:proofErr w:type="spellEnd"/>
+            <w:r>
+              <w:t xml:space="preserve">, </w:t>
+            </w:r>
+            <w:proofErr w:type="spellStart"/>
+            <w:r>
+              <w:t>Funcionário</w:t>
+            </w:r>
+            <w:proofErr w:type="spellEnd"/>
           </w:p>
         </w:tc>
         <w:tc>
@@ -2517,9 +2877,27 @@
             <w:pPr>
               <w:jc w:val="both"/>
             </w:pPr>
-            <w:r>
-              <w:t>Gerar cartão magnético</w:t>
-            </w:r>
+            <w:proofErr w:type="spellStart"/>
+            <w:r>
+              <w:t>Gerar</w:t>
+            </w:r>
+            <w:proofErr w:type="spellEnd"/>
+            <w:r>
+              <w:t xml:space="preserve"> </w:t>
+            </w:r>
+            <w:proofErr w:type="spellStart"/>
+            <w:r>
+              <w:t>cartão</w:t>
+            </w:r>
+            <w:proofErr w:type="spellEnd"/>
+            <w:r>
+              <w:t xml:space="preserve"> </w:t>
+            </w:r>
+            <w:proofErr w:type="spellStart"/>
+            <w:r>
+              <w:t>magnético</w:t>
+            </w:r>
+            <w:proofErr w:type="spellEnd"/>
           </w:p>
           <w:p>
             <w:pPr>
@@ -2546,9 +2924,19 @@
             <w:pPr>
               <w:jc w:val="both"/>
             </w:pPr>
-            <w:r>
-              <w:t>Cliente, Funcionário</w:t>
-            </w:r>
+            <w:proofErr w:type="spellStart"/>
+            <w:r>
+              <w:t>Cliente</w:t>
+            </w:r>
+            <w:proofErr w:type="spellEnd"/>
+            <w:r>
+              <w:t xml:space="preserve">, </w:t>
+            </w:r>
+            <w:proofErr w:type="spellStart"/>
+            <w:r>
+              <w:t>Funcionário</w:t>
+            </w:r>
+            <w:proofErr w:type="spellEnd"/>
           </w:p>
         </w:tc>
         <w:tc>
@@ -2604,8 +2992,21 @@
             <w:pPr>
               <w:jc w:val="both"/>
             </w:pPr>
-            <w:r>
-              <w:t xml:space="preserve">Gerar boleto </w:t>
+            <w:proofErr w:type="spellStart"/>
+            <w:r>
+              <w:t>Gerar</w:t>
+            </w:r>
+            <w:proofErr w:type="spellEnd"/>
+            <w:r>
+              <w:t xml:space="preserve"> </w:t>
+            </w:r>
+            <w:proofErr w:type="spellStart"/>
+            <w:r>
+              <w:t>boleto</w:t>
+            </w:r>
+            <w:proofErr w:type="spellEnd"/>
+            <w:r>
+              <w:t xml:space="preserve"> </w:t>
             </w:r>
           </w:p>
           <w:p>
@@ -2628,9 +3029,19 @@
             <w:pPr>
               <w:jc w:val="both"/>
             </w:pPr>
-            <w:r>
-              <w:t>Cliente, Funcionário</w:t>
-            </w:r>
+            <w:proofErr w:type="spellStart"/>
+            <w:r>
+              <w:t>Cliente</w:t>
+            </w:r>
+            <w:proofErr w:type="spellEnd"/>
+            <w:r>
+              <w:t xml:space="preserve">, </w:t>
+            </w:r>
+            <w:proofErr w:type="spellStart"/>
+            <w:r>
+              <w:t>Funcionário</w:t>
+            </w:r>
+            <w:proofErr w:type="spellEnd"/>
           </w:p>
         </w:tc>
         <w:tc>
@@ -2686,8 +3097,21 @@
             <w:pPr>
               <w:jc w:val="both"/>
             </w:pPr>
-            <w:r>
-              <w:t>Cadastrar funcionários (CRUD)</w:t>
+            <w:proofErr w:type="spellStart"/>
+            <w:r>
+              <w:t>Cadastrar</w:t>
+            </w:r>
+            <w:proofErr w:type="spellEnd"/>
+            <w:r>
+              <w:t xml:space="preserve"> </w:t>
+            </w:r>
+            <w:proofErr w:type="spellStart"/>
+            <w:r>
+              <w:t>funcionários</w:t>
+            </w:r>
+            <w:proofErr w:type="spellEnd"/>
+            <w:r>
+              <w:t xml:space="preserve"> (CRUD)</w:t>
             </w:r>
           </w:p>
         </w:tc>
@@ -2700,9 +3124,11 @@
             <w:pPr>
               <w:jc w:val="both"/>
             </w:pPr>
+            <w:proofErr w:type="spellStart"/>
             <w:r>
               <w:t>Funcionário</w:t>
             </w:r>
+            <w:proofErr w:type="spellEnd"/>
           </w:p>
         </w:tc>
         <w:tc>
@@ -2758,9 +3184,27 @@
             <w:pPr>
               <w:jc w:val="both"/>
             </w:pPr>
-            <w:r>
-              <w:t>Controlar freqüência dos funcionários</w:t>
-            </w:r>
+            <w:proofErr w:type="spellStart"/>
+            <w:r>
+              <w:t>Controlar</w:t>
+            </w:r>
+            <w:proofErr w:type="spellEnd"/>
+            <w:r>
+              <w:t xml:space="preserve"> </w:t>
+            </w:r>
+            <w:proofErr w:type="spellStart"/>
+            <w:r>
+              <w:t>freqüência</w:t>
+            </w:r>
+            <w:proofErr w:type="spellEnd"/>
+            <w:r>
+              <w:t xml:space="preserve"> dos </w:t>
+            </w:r>
+            <w:proofErr w:type="spellStart"/>
+            <w:r>
+              <w:t>funcionários</w:t>
+            </w:r>
+            <w:proofErr w:type="spellEnd"/>
           </w:p>
           <w:p>
             <w:pPr>
@@ -2780,9 +3224,11 @@
             <w:pPr>
               <w:jc w:val="both"/>
             </w:pPr>
+            <w:proofErr w:type="spellStart"/>
             <w:r>
               <w:t>Funcionário</w:t>
             </w:r>
+            <w:proofErr w:type="spellEnd"/>
           </w:p>
         </w:tc>
         <w:tc>
@@ -2845,7 +3291,21 @@
               <w:rPr>
                 <w:lang w:val="pt-BR"/>
               </w:rPr>
-              <w:t>Gerar relatórios de pendências (rel)</w:t>
+              <w:t>Gerar relatórios de pendências (</w:t>
+            </w:r>
+            <w:proofErr w:type="spellStart"/>
+            <w:r>
+              <w:rPr>
+                <w:lang w:val="pt-BR"/>
+              </w:rPr>
+              <w:t>rel</w:t>
+            </w:r>
+            <w:proofErr w:type="spellEnd"/>
+            <w:r>
+              <w:rPr>
+                <w:lang w:val="pt-BR"/>
+              </w:rPr>
+              <w:t>)</w:t>
             </w:r>
           </w:p>
         </w:tc>
@@ -2861,12 +3321,14 @@
                 <w:lang w:val="pt-BR"/>
               </w:rPr>
             </w:pPr>
+            <w:proofErr w:type="spellStart"/>
             <w:r>
               <w:rPr>
                 <w:lang w:val="pt-BR"/>
               </w:rPr>
               <w:t>Funcioário</w:t>
             </w:r>
+            <w:proofErr w:type="spellEnd"/>
           </w:p>
         </w:tc>
         <w:tc>
@@ -2994,13 +3456,41 @@
         </w:rPr>
         <w:t>- A sigla CRUD (</w:t>
       </w:r>
+      <w:proofErr w:type="spellStart"/>
       <w:r>
         <w:rPr>
           <w:color w:val="0070C0"/>
           <w:shd w:val="clear" w:color="auto" w:fill="FFFFFF"/>
           <w:lang w:val="pt-BR"/>
         </w:rPr>
-        <w:t>Create, Read, Update e Delete</w:t>
+        <w:t>Create</w:t>
+      </w:r>
+      <w:proofErr w:type="spellEnd"/>
+      <w:r>
+        <w:rPr>
+          <w:color w:val="0070C0"/>
+          <w:shd w:val="clear" w:color="auto" w:fill="FFFFFF"/>
+          <w:lang w:val="pt-BR"/>
+        </w:rPr>
+        <w:t xml:space="preserve">, </w:t>
+      </w:r>
+      <w:proofErr w:type="spellStart"/>
+      <w:r>
+        <w:rPr>
+          <w:color w:val="0070C0"/>
+          <w:shd w:val="clear" w:color="auto" w:fill="FFFFFF"/>
+          <w:lang w:val="pt-BR"/>
+        </w:rPr>
+        <w:t>Read</w:t>
+      </w:r>
+      <w:proofErr w:type="spellEnd"/>
+      <w:r>
+        <w:rPr>
+          <w:color w:val="0070C0"/>
+          <w:shd w:val="clear" w:color="auto" w:fill="FFFFFF"/>
+          <w:lang w:val="pt-BR"/>
+        </w:rPr>
+        <w:t>, Update e Delete</w:t>
       </w:r>
       <w:r>
         <w:rPr>
@@ -3028,7 +3518,23 @@
           <w:color w:val="0070C0"/>
           <w:lang w:val="pt-BR"/>
         </w:rPr>
-        <w:t>- A abreviatura “rel” é um estereótipo a ser usado para casos de uso que se referem a relatórios.</w:t>
+        <w:t>- A abreviatura “</w:t>
+      </w:r>
+      <w:proofErr w:type="spellStart"/>
+      <w:r>
+        <w:rPr>
+          <w:color w:val="0070C0"/>
+          <w:lang w:val="pt-BR"/>
+        </w:rPr>
+        <w:t>rel</w:t>
+      </w:r>
+      <w:proofErr w:type="spellEnd"/>
+      <w:r>
+        <w:rPr>
+          <w:color w:val="0070C0"/>
+          <w:lang w:val="pt-BR"/>
+        </w:rPr>
+        <w:t>” é um estereótipo a ser usado para casos de uso que se referem a relatórios.</w:t>
       </w:r>
     </w:p>
     <w:p>
@@ -3264,20 +3770,57 @@
                 <w:szCs w:val="28"/>
               </w:rPr>
             </w:pPr>
+            <w:proofErr w:type="spellStart"/>
             <w:r>
               <w:rPr>
                 <w:b/>
                 <w:szCs w:val="28"/>
               </w:rPr>
-              <w:t xml:space="preserve">Atores: </w:t>
-            </w:r>
+              <w:t>Atores</w:t>
+            </w:r>
+            <w:proofErr w:type="spellEnd"/>
+            <w:r>
+              <w:rPr>
+                <w:b/>
+                <w:szCs w:val="28"/>
+              </w:rPr>
+              <w:t xml:space="preserve">: </w:t>
+            </w:r>
+            <w:proofErr w:type="spellStart"/>
             <w:r>
               <w:rPr>
                 <w:b/>
                 <w:color w:val="0070C0"/>
                 <w:szCs w:val="28"/>
               </w:rPr>
-              <w:t>Cliente, atendente.</w:t>
+              <w:t>Cliente</w:t>
+            </w:r>
+            <w:proofErr w:type="spellEnd"/>
+            <w:r>
+              <w:rPr>
+                <w:b/>
+                <w:color w:val="0070C0"/>
+                <w:szCs w:val="28"/>
+              </w:rPr>
+              <w:t xml:space="preserve">, </w:t>
+            </w:r>
+            <w:proofErr w:type="spellStart"/>
+            <w:r>
+              <w:rPr>
+                <w:b/>
+                <w:color w:val="0070C0"/>
+                <w:szCs w:val="28"/>
+              </w:rPr>
+              <w:t>atendente</w:t>
+            </w:r>
+            <w:proofErr w:type="spellEnd"/>
+            <w:r>
+              <w:rPr>
+                <w:b/>
+                <w:color w:val="0070C0"/>
+                <w:szCs w:val="28"/>
+              </w:rPr>
+              <w:t>.</w:t>
             </w:r>
           </w:p>
           <w:p>
@@ -3693,7 +4236,25 @@
                 <w:szCs w:val="28"/>
                 <w:lang w:val="pt-BR"/>
               </w:rPr>
-              <w:t xml:space="preserve">[IN[] </w:t>
+              <w:t>[</w:t>
+            </w:r>
+            <w:proofErr w:type="gramStart"/>
+            <w:r>
+              <w:rPr>
+                <w:color w:val="0070C0"/>
+                <w:szCs w:val="28"/>
+                <w:lang w:val="pt-BR"/>
+              </w:rPr>
+              <w:t>IN[</w:t>
+            </w:r>
+            <w:proofErr w:type="gramEnd"/>
+            <w:r>
+              <w:rPr>
+                <w:color w:val="0070C0"/>
+                <w:szCs w:val="28"/>
+                <w:lang w:val="pt-BR"/>
+              </w:rPr>
+              <w:t xml:space="preserve">] </w:t>
             </w:r>
             <w:r>
               <w:rPr>
@@ -4023,7 +4584,23 @@
           <w:color w:val="0070C0"/>
           <w:lang w:val="pt-BR"/>
         </w:rPr>
-        <w:t>, acompanhado de uma pequeno relatório em forma de tópicos, justificando cada um dos relacionamentos entre as classes.</w:t>
+        <w:t xml:space="preserve">, acompanhado de </w:t>
+      </w:r>
+      <w:proofErr w:type="gramStart"/>
+      <w:r>
+        <w:rPr>
+          <w:color w:val="0070C0"/>
+          <w:lang w:val="pt-BR"/>
+        </w:rPr>
+        <w:t>uma pequeno relatório</w:t>
+      </w:r>
+      <w:proofErr w:type="gramEnd"/>
+      <w:r>
+        <w:rPr>
+          <w:color w:val="0070C0"/>
+          <w:lang w:val="pt-BR"/>
+        </w:rPr>
+        <w:t xml:space="preserve"> em forma de tópicos, justificando cada um dos relacionamentos entre as classes.</w:t>
       </w:r>
       <w:r>
         <w:rPr>
@@ -4250,7 +4827,7 @@
 </file>
 
 <file path=word/endnotes.xml><?xml version="1.0" encoding="utf-8"?>
-<w:endnotes xmlns:wpc="http://schemas.microsoft.com/office/word/2010/wordprocessingCanvas" xmlns:cx="http://schemas.microsoft.com/office/drawing/2014/chartex" xmlns:cx1="http://schemas.microsoft.com/office/drawing/2015/9/8/chartex" xmlns:cx2="http://schemas.microsoft.com/office/drawing/2015/10/21/chartex" xmlns:cx3="http://schemas.microsoft.com/office/drawing/2016/5/9/chartex" xmlns:cx4="http://schemas.microsoft.com/office/drawing/2016/5/10/chartex" xmlns:cx5="http://schemas.microsoft.com/office/drawing/2016/5/11/chartex" xmlns:cx6="http://schemas.microsoft.com/office/drawing/2016/5/12/chartex" xmlns:cx7="http://schemas.microsoft.com/office/drawing/2016/5/13/chartex" xmlns:cx8="http://schemas.microsoft.com/office/drawing/2016/5/14/chartex" xmlns:mc="http://schemas.openxmlformats.org/markup-compatibility/2006" xmlns:aink="http://schemas.microsoft.com/office/drawing/2016/ink" xmlns:am3d="http://schemas.microsoft.com/office/drawing/2017/model3d" xmlns:o="urn:schemas-microsoft-com:office:office" xmlns:oel="http://schemas.microsoft.com/office/2019/extlst" xmlns:r="http://schemas.openxmlformats.org/officeDocument/2006/relationships" xmlns:m="http://schemas.openxmlformats.org/officeDocument/2006/math" xmlns:v="urn:schemas-microsoft-com:vml" xmlns:wp14="http://schemas.microsoft.com/office/word/2010/wordprocessingDrawing" xmlns:wp="http://schemas.openxmlformats.org/drawingml/2006/wordprocessingDrawing" xmlns:w10="urn:schemas-microsoft-com:office:word" xmlns:w="http://schemas.openxmlformats.org/wordprocessingml/2006/main" xmlns:w14="http://schemas.microsoft.com/office/word/2010/wordml" xmlns:w15="http://schemas.microsoft.com/office/word/2012/wordml" xmlns:w16cex="http://schemas.microsoft.com/office/word/2018/wordml/cex" xmlns:w16cid="http://schemas.microsoft.com/office/word/2016/wordml/cid" xmlns:w16="http://schemas.microsoft.com/office/word/2018/wordml" xmlns:w16du="http://schemas.microsoft.com/office/word/2023/wordml/word16du" xmlns:w16sdtdh="http://schemas.microsoft.com/office/word/2020/wordml/sdtdatahash" xmlns:w16sdtfl="http://schemas.microsoft.com/office/word/2024/wordml/sdtformatlock" xmlns:w16se="http://schemas.microsoft.com/office/word/2015/wordml/symex" xmlns:wpg="http://schemas.microsoft.com/office/word/2010/wordprocessingGroup" xmlns:wpi="http://schemas.microsoft.com/office/word/2010/wordprocessingInk" xmlns:wne="http://schemas.microsoft.com/office/word/2006/wordml" xmlns:wps="http://schemas.microsoft.com/office/word/2010/wordprocessingShape" mc:Ignorable="w14 w15 w16se w16cid w16 w16cex w16sdtdh w16sdtfl w16du wp14">
+<w:endnotes xmlns:wpc="http://schemas.microsoft.com/office/word/2010/wordprocessingCanvas" xmlns:cx="http://schemas.microsoft.com/office/drawing/2014/chartex" xmlns:cx1="http://schemas.microsoft.com/office/drawing/2015/9/8/chartex" xmlns:cx2="http://schemas.microsoft.com/office/drawing/2015/10/21/chartex" xmlns:cx3="http://schemas.microsoft.com/office/drawing/2016/5/9/chartex" xmlns:cx4="http://schemas.microsoft.com/office/drawing/2016/5/10/chartex" xmlns:cx5="http://schemas.microsoft.com/office/drawing/2016/5/11/chartex" xmlns:cx6="http://schemas.microsoft.com/office/drawing/2016/5/12/chartex" xmlns:cx7="http://schemas.microsoft.com/office/drawing/2016/5/13/chartex" xmlns:cx8="http://schemas.microsoft.com/office/drawing/2016/5/14/chartex" xmlns:mc="http://schemas.openxmlformats.org/markup-compatibility/2006" xmlns:aink="http://schemas.microsoft.com/office/drawing/2016/ink" xmlns:am3d="http://schemas.microsoft.com/office/drawing/2017/model3d" xmlns:o="urn:schemas-microsoft-com:office:office" xmlns:oel="http://schemas.microsoft.com/office/2019/extlst" xmlns:r="http://schemas.openxmlformats.org/officeDocument/2006/relationships" xmlns:m="http://schemas.openxmlformats.org/officeDocument/2006/math" xmlns:v="urn:schemas-microsoft-com:vml" xmlns:wp14="http://schemas.microsoft.com/office/word/2010/wordprocessingDrawing" xmlns:wp="http://schemas.openxmlformats.org/drawingml/2006/wordprocessingDrawing" xmlns:w10="urn:schemas-microsoft-com:office:word" xmlns:w="http://schemas.openxmlformats.org/wordprocessingml/2006/main" xmlns:w14="http://schemas.microsoft.com/office/word/2010/wordml" xmlns:w15="http://schemas.microsoft.com/office/word/2012/wordml" xmlns:w16cex="http://schemas.microsoft.com/office/word/2018/wordml/cex" xmlns:w16cid="http://schemas.microsoft.com/office/word/2016/wordml/cid" xmlns:w16="http://schemas.microsoft.com/office/word/2018/wordml" xmlns:w16sdtdh="http://schemas.microsoft.com/office/word/2020/wordml/sdtdatahash" xmlns:w16se="http://schemas.microsoft.com/office/word/2015/wordml/symex" xmlns:wpg="http://schemas.microsoft.com/office/word/2010/wordprocessingGroup" xmlns:wpi="http://schemas.microsoft.com/office/word/2010/wordprocessingInk" xmlns:wne="http://schemas.microsoft.com/office/word/2006/wordml" xmlns:wps="http://schemas.microsoft.com/office/word/2010/wordprocessingShape" mc:Ignorable="w14 w15 w16se w16cid w16 w16cex w16sdtdh wp14">
   <w:endnote w:type="separator" w:id="-1">
     <w:p>
       <w:pPr>
@@ -4275,7 +4852,7 @@
 </file>
 
 <file path=word/footer1.xml><?xml version="1.0" encoding="utf-8"?>
-<w:ftr xmlns:wpc="http://schemas.microsoft.com/office/word/2010/wordprocessingCanvas" xmlns:cx="http://schemas.microsoft.com/office/drawing/2014/chartex" xmlns:cx1="http://schemas.microsoft.com/office/drawing/2015/9/8/chartex" xmlns:cx2="http://schemas.microsoft.com/office/drawing/2015/10/21/chartex" xmlns:cx3="http://schemas.microsoft.com/office/drawing/2016/5/9/chartex" xmlns:cx4="http://schemas.microsoft.com/office/drawing/2016/5/10/chartex" xmlns:cx5="http://schemas.microsoft.com/office/drawing/2016/5/11/chartex" xmlns:cx6="http://schemas.microsoft.com/office/drawing/2016/5/12/chartex" xmlns:cx7="http://schemas.microsoft.com/office/drawing/2016/5/13/chartex" xmlns:cx8="http://schemas.microsoft.com/office/drawing/2016/5/14/chartex" xmlns:mc="http://schemas.openxmlformats.org/markup-compatibility/2006" xmlns:aink="http://schemas.microsoft.com/office/drawing/2016/ink" xmlns:am3d="http://schemas.microsoft.com/office/drawing/2017/model3d" xmlns:o="urn:schemas-microsoft-com:office:office" xmlns:oel="http://schemas.microsoft.com/office/2019/extlst" xmlns:r="http://schemas.openxmlformats.org/officeDocument/2006/relationships" xmlns:m="http://schemas.openxmlformats.org/officeDocument/2006/math" xmlns:v="urn:schemas-microsoft-com:vml" xmlns:wp14="http://schemas.microsoft.com/office/word/2010/wordprocessingDrawing" xmlns:wp="http://schemas.openxmlformats.org/drawingml/2006/wordprocessingDrawing" xmlns:w10="urn:schemas-microsoft-com:office:word" xmlns:w="http://schemas.openxmlformats.org/wordprocessingml/2006/main" xmlns:w14="http://schemas.microsoft.com/office/word/2010/wordml" xmlns:w15="http://schemas.microsoft.com/office/word/2012/wordml" xmlns:w16cex="http://schemas.microsoft.com/office/word/2018/wordml/cex" xmlns:w16cid="http://schemas.microsoft.com/office/word/2016/wordml/cid" xmlns:w16="http://schemas.microsoft.com/office/word/2018/wordml" xmlns:w16du="http://schemas.microsoft.com/office/word/2023/wordml/word16du" xmlns:w16sdtdh="http://schemas.microsoft.com/office/word/2020/wordml/sdtdatahash" xmlns:w16sdtfl="http://schemas.microsoft.com/office/word/2024/wordml/sdtformatlock" xmlns:w16se="http://schemas.microsoft.com/office/word/2015/wordml/symex" xmlns:wpg="http://schemas.microsoft.com/office/word/2010/wordprocessingGroup" xmlns:wpi="http://schemas.microsoft.com/office/word/2010/wordprocessingInk" xmlns:wne="http://schemas.microsoft.com/office/word/2006/wordml" xmlns:wps="http://schemas.microsoft.com/office/word/2010/wordprocessingShape" mc:Ignorable="w14 w15 w16se w16cid w16 w16cex w16sdtdh w16sdtfl w16du wp14">
+<w:ftr xmlns:wpc="http://schemas.microsoft.com/office/word/2010/wordprocessingCanvas" xmlns:cx="http://schemas.microsoft.com/office/drawing/2014/chartex" xmlns:cx1="http://schemas.microsoft.com/office/drawing/2015/9/8/chartex" xmlns:cx2="http://schemas.microsoft.com/office/drawing/2015/10/21/chartex" xmlns:cx3="http://schemas.microsoft.com/office/drawing/2016/5/9/chartex" xmlns:cx4="http://schemas.microsoft.com/office/drawing/2016/5/10/chartex" xmlns:cx5="http://schemas.microsoft.com/office/drawing/2016/5/11/chartex" xmlns:cx6="http://schemas.microsoft.com/office/drawing/2016/5/12/chartex" xmlns:cx7="http://schemas.microsoft.com/office/drawing/2016/5/13/chartex" xmlns:cx8="http://schemas.microsoft.com/office/drawing/2016/5/14/chartex" xmlns:mc="http://schemas.openxmlformats.org/markup-compatibility/2006" xmlns:aink="http://schemas.microsoft.com/office/drawing/2016/ink" xmlns:am3d="http://schemas.microsoft.com/office/drawing/2017/model3d" xmlns:o="urn:schemas-microsoft-com:office:office" xmlns:oel="http://schemas.microsoft.com/office/2019/extlst" xmlns:r="http://schemas.openxmlformats.org/officeDocument/2006/relationships" xmlns:m="http://schemas.openxmlformats.org/officeDocument/2006/math" xmlns:v="urn:schemas-microsoft-com:vml" xmlns:wp14="http://schemas.microsoft.com/office/word/2010/wordprocessingDrawing" xmlns:wp="http://schemas.openxmlformats.org/drawingml/2006/wordprocessingDrawing" xmlns:w10="urn:schemas-microsoft-com:office:word" xmlns:w="http://schemas.openxmlformats.org/wordprocessingml/2006/main" xmlns:w14="http://schemas.microsoft.com/office/word/2010/wordml" xmlns:w15="http://schemas.microsoft.com/office/word/2012/wordml" xmlns:w16cex="http://schemas.microsoft.com/office/word/2018/wordml/cex" xmlns:w16cid="http://schemas.microsoft.com/office/word/2016/wordml/cid" xmlns:w16="http://schemas.microsoft.com/office/word/2018/wordml" xmlns:w16sdtdh="http://schemas.microsoft.com/office/word/2020/wordml/sdtdatahash" xmlns:w16se="http://schemas.microsoft.com/office/word/2015/wordml/symex" xmlns:wpg="http://schemas.microsoft.com/office/word/2010/wordprocessingGroup" xmlns:wpi="http://schemas.microsoft.com/office/word/2010/wordprocessingInk" xmlns:wne="http://schemas.microsoft.com/office/word/2006/wordml" xmlns:wps="http://schemas.microsoft.com/office/word/2010/wordprocessingShape" mc:Ignorable="w14 w15 w16se w16cid w16 w16cex w16sdtdh wp14">
   <w:p>
     <w:pPr>
       <w:pStyle w:val="Rodap"/>
@@ -4313,7 +4890,7 @@
 </file>
 
 <file path=word/footer2.xml><?xml version="1.0" encoding="utf-8"?>
-<w:ftr xmlns:wpc="http://schemas.microsoft.com/office/word/2010/wordprocessingCanvas" xmlns:cx="http://schemas.microsoft.com/office/drawing/2014/chartex" xmlns:cx1="http://schemas.microsoft.com/office/drawing/2015/9/8/chartex" xmlns:cx2="http://schemas.microsoft.com/office/drawing/2015/10/21/chartex" xmlns:cx3="http://schemas.microsoft.com/office/drawing/2016/5/9/chartex" xmlns:cx4="http://schemas.microsoft.com/office/drawing/2016/5/10/chartex" xmlns:cx5="http://schemas.microsoft.com/office/drawing/2016/5/11/chartex" xmlns:cx6="http://schemas.microsoft.com/office/drawing/2016/5/12/chartex" xmlns:cx7="http://schemas.microsoft.com/office/drawing/2016/5/13/chartex" xmlns:cx8="http://schemas.microsoft.com/office/drawing/2016/5/14/chartex" xmlns:mc="http://schemas.openxmlformats.org/markup-compatibility/2006" xmlns:aink="http://schemas.microsoft.com/office/drawing/2016/ink" xmlns:am3d="http://schemas.microsoft.com/office/drawing/2017/model3d" xmlns:o="urn:schemas-microsoft-com:office:office" xmlns:oel="http://schemas.microsoft.com/office/2019/extlst" xmlns:r="http://schemas.openxmlformats.org/officeDocument/2006/relationships" xmlns:m="http://schemas.openxmlformats.org/officeDocument/2006/math" xmlns:v="urn:schemas-microsoft-com:vml" xmlns:wp14="http://schemas.microsoft.com/office/word/2010/wordprocessingDrawing" xmlns:wp="http://schemas.openxmlformats.org/drawingml/2006/wordprocessingDrawing" xmlns:w10="urn:schemas-microsoft-com:office:word" xmlns:w="http://schemas.openxmlformats.org/wordprocessingml/2006/main" xmlns:w14="http://schemas.microsoft.com/office/word/2010/wordml" xmlns:w15="http://schemas.microsoft.com/office/word/2012/wordml" xmlns:w16cex="http://schemas.microsoft.com/office/word/2018/wordml/cex" xmlns:w16cid="http://schemas.microsoft.com/office/word/2016/wordml/cid" xmlns:w16="http://schemas.microsoft.com/office/word/2018/wordml" xmlns:w16du="http://schemas.microsoft.com/office/word/2023/wordml/word16du" xmlns:w16sdtdh="http://schemas.microsoft.com/office/word/2020/wordml/sdtdatahash" xmlns:w16sdtfl="http://schemas.microsoft.com/office/word/2024/wordml/sdtformatlock" xmlns:w16se="http://schemas.microsoft.com/office/word/2015/wordml/symex" xmlns:wpg="http://schemas.microsoft.com/office/word/2010/wordprocessingGroup" xmlns:wpi="http://schemas.microsoft.com/office/word/2010/wordprocessingInk" xmlns:wne="http://schemas.microsoft.com/office/word/2006/wordml" xmlns:wps="http://schemas.microsoft.com/office/word/2010/wordprocessingShape" mc:Ignorable="w14 w15 w16se w16cid w16 w16cex w16sdtdh w16sdtfl w16du wp14">
+<w:ftr xmlns:wpc="http://schemas.microsoft.com/office/word/2010/wordprocessingCanvas" xmlns:cx="http://schemas.microsoft.com/office/drawing/2014/chartex" xmlns:cx1="http://schemas.microsoft.com/office/drawing/2015/9/8/chartex" xmlns:cx2="http://schemas.microsoft.com/office/drawing/2015/10/21/chartex" xmlns:cx3="http://schemas.microsoft.com/office/drawing/2016/5/9/chartex" xmlns:cx4="http://schemas.microsoft.com/office/drawing/2016/5/10/chartex" xmlns:cx5="http://schemas.microsoft.com/office/drawing/2016/5/11/chartex" xmlns:cx6="http://schemas.microsoft.com/office/drawing/2016/5/12/chartex" xmlns:cx7="http://schemas.microsoft.com/office/drawing/2016/5/13/chartex" xmlns:cx8="http://schemas.microsoft.com/office/drawing/2016/5/14/chartex" xmlns:mc="http://schemas.openxmlformats.org/markup-compatibility/2006" xmlns:aink="http://schemas.microsoft.com/office/drawing/2016/ink" xmlns:am3d="http://schemas.microsoft.com/office/drawing/2017/model3d" xmlns:o="urn:schemas-microsoft-com:office:office" xmlns:oel="http://schemas.microsoft.com/office/2019/extlst" xmlns:r="http://schemas.openxmlformats.org/officeDocument/2006/relationships" xmlns:m="http://schemas.openxmlformats.org/officeDocument/2006/math" xmlns:v="urn:schemas-microsoft-com:vml" xmlns:wp14="http://schemas.microsoft.com/office/word/2010/wordprocessingDrawing" xmlns:wp="http://schemas.openxmlformats.org/drawingml/2006/wordprocessingDrawing" xmlns:w10="urn:schemas-microsoft-com:office:word" xmlns:w="http://schemas.openxmlformats.org/wordprocessingml/2006/main" xmlns:w14="http://schemas.microsoft.com/office/word/2010/wordml" xmlns:w15="http://schemas.microsoft.com/office/word/2012/wordml" xmlns:w16cex="http://schemas.microsoft.com/office/word/2018/wordml/cex" xmlns:w16cid="http://schemas.microsoft.com/office/word/2016/wordml/cid" xmlns:w16="http://schemas.microsoft.com/office/word/2018/wordml" xmlns:w16sdtdh="http://schemas.microsoft.com/office/word/2020/wordml/sdtdatahash" xmlns:w16se="http://schemas.microsoft.com/office/word/2015/wordml/symex" xmlns:wpg="http://schemas.microsoft.com/office/word/2010/wordprocessingGroup" xmlns:wpi="http://schemas.microsoft.com/office/word/2010/wordprocessingInk" xmlns:wne="http://schemas.microsoft.com/office/word/2006/wordml" xmlns:wps="http://schemas.microsoft.com/office/word/2010/wordprocessingShape" mc:Ignorable="w14 w15 w16se w16cid w16 w16cex w16sdtdh wp14">
   <w:tbl>
     <w:tblPr>
       <w:tblW w:w="0" w:type="auto"/>
@@ -4460,7 +5037,7 @@
 </file>
 
 <file path=word/footer3.xml><?xml version="1.0" encoding="utf-8"?>
-<w:ftr xmlns:wpc="http://schemas.microsoft.com/office/word/2010/wordprocessingCanvas" xmlns:cx="http://schemas.microsoft.com/office/drawing/2014/chartex" xmlns:cx1="http://schemas.microsoft.com/office/drawing/2015/9/8/chartex" xmlns:cx2="http://schemas.microsoft.com/office/drawing/2015/10/21/chartex" xmlns:cx3="http://schemas.microsoft.com/office/drawing/2016/5/9/chartex" xmlns:cx4="http://schemas.microsoft.com/office/drawing/2016/5/10/chartex" xmlns:cx5="http://schemas.microsoft.com/office/drawing/2016/5/11/chartex" xmlns:cx6="http://schemas.microsoft.com/office/drawing/2016/5/12/chartex" xmlns:cx7="http://schemas.microsoft.com/office/drawing/2016/5/13/chartex" xmlns:cx8="http://schemas.microsoft.com/office/drawing/2016/5/14/chartex" xmlns:mc="http://schemas.openxmlformats.org/markup-compatibility/2006" xmlns:aink="http://schemas.microsoft.com/office/drawing/2016/ink" xmlns:am3d="http://schemas.microsoft.com/office/drawing/2017/model3d" xmlns:o="urn:schemas-microsoft-com:office:office" xmlns:oel="http://schemas.microsoft.com/office/2019/extlst" xmlns:r="http://schemas.openxmlformats.org/officeDocument/2006/relationships" xmlns:m="http://schemas.openxmlformats.org/officeDocument/2006/math" xmlns:v="urn:schemas-microsoft-com:vml" xmlns:wp14="http://schemas.microsoft.com/office/word/2010/wordprocessingDrawing" xmlns:wp="http://schemas.openxmlformats.org/drawingml/2006/wordprocessingDrawing" xmlns:w10="urn:schemas-microsoft-com:office:word" xmlns:w="http://schemas.openxmlformats.org/wordprocessingml/2006/main" xmlns:w14="http://schemas.microsoft.com/office/word/2010/wordml" xmlns:w15="http://schemas.microsoft.com/office/word/2012/wordml" xmlns:w16cex="http://schemas.microsoft.com/office/word/2018/wordml/cex" xmlns:w16cid="http://schemas.microsoft.com/office/word/2016/wordml/cid" xmlns:w16="http://schemas.microsoft.com/office/word/2018/wordml" xmlns:w16du="http://schemas.microsoft.com/office/word/2023/wordml/word16du" xmlns:w16sdtdh="http://schemas.microsoft.com/office/word/2020/wordml/sdtdatahash" xmlns:w16sdtfl="http://schemas.microsoft.com/office/word/2024/wordml/sdtformatlock" xmlns:w16se="http://schemas.microsoft.com/office/word/2015/wordml/symex" xmlns:wpg="http://schemas.microsoft.com/office/word/2010/wordprocessingGroup" xmlns:wpi="http://schemas.microsoft.com/office/word/2010/wordprocessingInk" xmlns:wne="http://schemas.microsoft.com/office/word/2006/wordml" xmlns:wps="http://schemas.microsoft.com/office/word/2010/wordprocessingShape" mc:Ignorable="w14 w15 w16se w16cid w16 w16cex w16sdtdh w16sdtfl w16du wp14">
+<w:ftr xmlns:wpc="http://schemas.microsoft.com/office/word/2010/wordprocessingCanvas" xmlns:cx="http://schemas.microsoft.com/office/drawing/2014/chartex" xmlns:cx1="http://schemas.microsoft.com/office/drawing/2015/9/8/chartex" xmlns:cx2="http://schemas.microsoft.com/office/drawing/2015/10/21/chartex" xmlns:cx3="http://schemas.microsoft.com/office/drawing/2016/5/9/chartex" xmlns:cx4="http://schemas.microsoft.com/office/drawing/2016/5/10/chartex" xmlns:cx5="http://schemas.microsoft.com/office/drawing/2016/5/11/chartex" xmlns:cx6="http://schemas.microsoft.com/office/drawing/2016/5/12/chartex" xmlns:cx7="http://schemas.microsoft.com/office/drawing/2016/5/13/chartex" xmlns:cx8="http://schemas.microsoft.com/office/drawing/2016/5/14/chartex" xmlns:mc="http://schemas.openxmlformats.org/markup-compatibility/2006" xmlns:aink="http://schemas.microsoft.com/office/drawing/2016/ink" xmlns:am3d="http://schemas.microsoft.com/office/drawing/2017/model3d" xmlns:o="urn:schemas-microsoft-com:office:office" xmlns:oel="http://schemas.microsoft.com/office/2019/extlst" xmlns:r="http://schemas.openxmlformats.org/officeDocument/2006/relationships" xmlns:m="http://schemas.openxmlformats.org/officeDocument/2006/math" xmlns:v="urn:schemas-microsoft-com:vml" xmlns:wp14="http://schemas.microsoft.com/office/word/2010/wordprocessingDrawing" xmlns:wp="http://schemas.openxmlformats.org/drawingml/2006/wordprocessingDrawing" xmlns:w10="urn:schemas-microsoft-com:office:word" xmlns:w="http://schemas.openxmlformats.org/wordprocessingml/2006/main" xmlns:w14="http://schemas.microsoft.com/office/word/2010/wordml" xmlns:w15="http://schemas.microsoft.com/office/word/2012/wordml" xmlns:w16cex="http://schemas.microsoft.com/office/word/2018/wordml/cex" xmlns:w16cid="http://schemas.microsoft.com/office/word/2016/wordml/cid" xmlns:w16="http://schemas.microsoft.com/office/word/2018/wordml" xmlns:w16sdtdh="http://schemas.microsoft.com/office/word/2020/wordml/sdtdatahash" xmlns:w16se="http://schemas.microsoft.com/office/word/2015/wordml/symex" xmlns:wpg="http://schemas.microsoft.com/office/word/2010/wordprocessingGroup" xmlns:wpi="http://schemas.microsoft.com/office/word/2010/wordprocessingInk" xmlns:wne="http://schemas.microsoft.com/office/word/2006/wordml" xmlns:wps="http://schemas.microsoft.com/office/word/2010/wordprocessingShape" mc:Ignorable="w14 w15 w16se w16cid w16 w16cex w16sdtdh wp14">
   <w:p>
     <w:pPr>
       <w:pStyle w:val="Rodap"/>
@@ -4470,7 +5047,7 @@
 </file>
 
 <file path=word/footnotes.xml><?xml version="1.0" encoding="utf-8"?>
-<w:footnotes xmlns:wpc="http://schemas.microsoft.com/office/word/2010/wordprocessingCanvas" xmlns:cx="http://schemas.microsoft.com/office/drawing/2014/chartex" xmlns:cx1="http://schemas.microsoft.com/office/drawing/2015/9/8/chartex" xmlns:cx2="http://schemas.microsoft.com/office/drawing/2015/10/21/chartex" xmlns:cx3="http://schemas.microsoft.com/office/drawing/2016/5/9/chartex" xmlns:cx4="http://schemas.microsoft.com/office/drawing/2016/5/10/chartex" xmlns:cx5="http://schemas.microsoft.com/office/drawing/2016/5/11/chartex" xmlns:cx6="http://schemas.microsoft.com/office/drawing/2016/5/12/chartex" xmlns:cx7="http://schemas.microsoft.com/office/drawing/2016/5/13/chartex" xmlns:cx8="http://schemas.microsoft.com/office/drawing/2016/5/14/chartex" xmlns:mc="http://schemas.openxmlformats.org/markup-compatibility/2006" xmlns:aink="http://schemas.microsoft.com/office/drawing/2016/ink" xmlns:am3d="http://schemas.microsoft.com/office/drawing/2017/model3d" xmlns:o="urn:schemas-microsoft-com:office:office" xmlns:oel="http://schemas.microsoft.com/office/2019/extlst" xmlns:r="http://schemas.openxmlformats.org/officeDocument/2006/relationships" xmlns:m="http://schemas.openxmlformats.org/officeDocument/2006/math" xmlns:v="urn:schemas-microsoft-com:vml" xmlns:wp14="http://schemas.microsoft.com/office/word/2010/wordprocessingDrawing" xmlns:wp="http://schemas.openxmlformats.org/drawingml/2006/wordprocessingDrawing" xmlns:w10="urn:schemas-microsoft-com:office:word" xmlns:w="http://schemas.openxmlformats.org/wordprocessingml/2006/main" xmlns:w14="http://schemas.microsoft.com/office/word/2010/wordml" xmlns:w15="http://schemas.microsoft.com/office/word/2012/wordml" xmlns:w16cex="http://schemas.microsoft.com/office/word/2018/wordml/cex" xmlns:w16cid="http://schemas.microsoft.com/office/word/2016/wordml/cid" xmlns:w16="http://schemas.microsoft.com/office/word/2018/wordml" xmlns:w16du="http://schemas.microsoft.com/office/word/2023/wordml/word16du" xmlns:w16sdtdh="http://schemas.microsoft.com/office/word/2020/wordml/sdtdatahash" xmlns:w16sdtfl="http://schemas.microsoft.com/office/word/2024/wordml/sdtformatlock" xmlns:w16se="http://schemas.microsoft.com/office/word/2015/wordml/symex" xmlns:wpg="http://schemas.microsoft.com/office/word/2010/wordprocessingGroup" xmlns:wpi="http://schemas.microsoft.com/office/word/2010/wordprocessingInk" xmlns:wne="http://schemas.microsoft.com/office/word/2006/wordml" xmlns:wps="http://schemas.microsoft.com/office/word/2010/wordprocessingShape" mc:Ignorable="w14 w15 w16se w16cid w16 w16cex w16sdtdh w16sdtfl w16du wp14">
+<w:footnotes xmlns:wpc="http://schemas.microsoft.com/office/word/2010/wordprocessingCanvas" xmlns:cx="http://schemas.microsoft.com/office/drawing/2014/chartex" xmlns:cx1="http://schemas.microsoft.com/office/drawing/2015/9/8/chartex" xmlns:cx2="http://schemas.microsoft.com/office/drawing/2015/10/21/chartex" xmlns:cx3="http://schemas.microsoft.com/office/drawing/2016/5/9/chartex" xmlns:cx4="http://schemas.microsoft.com/office/drawing/2016/5/10/chartex" xmlns:cx5="http://schemas.microsoft.com/office/drawing/2016/5/11/chartex" xmlns:cx6="http://schemas.microsoft.com/office/drawing/2016/5/12/chartex" xmlns:cx7="http://schemas.microsoft.com/office/drawing/2016/5/13/chartex" xmlns:cx8="http://schemas.microsoft.com/office/drawing/2016/5/14/chartex" xmlns:mc="http://schemas.openxmlformats.org/markup-compatibility/2006" xmlns:aink="http://schemas.microsoft.com/office/drawing/2016/ink" xmlns:am3d="http://schemas.microsoft.com/office/drawing/2017/model3d" xmlns:o="urn:schemas-microsoft-com:office:office" xmlns:oel="http://schemas.microsoft.com/office/2019/extlst" xmlns:r="http://schemas.openxmlformats.org/officeDocument/2006/relationships" xmlns:m="http://schemas.openxmlformats.org/officeDocument/2006/math" xmlns:v="urn:schemas-microsoft-com:vml" xmlns:wp14="http://schemas.microsoft.com/office/word/2010/wordprocessingDrawing" xmlns:wp="http://schemas.openxmlformats.org/drawingml/2006/wordprocessingDrawing" xmlns:w10="urn:schemas-microsoft-com:office:word" xmlns:w="http://schemas.openxmlformats.org/wordprocessingml/2006/main" xmlns:w14="http://schemas.microsoft.com/office/word/2010/wordml" xmlns:w15="http://schemas.microsoft.com/office/word/2012/wordml" xmlns:w16cex="http://schemas.microsoft.com/office/word/2018/wordml/cex" xmlns:w16cid="http://schemas.microsoft.com/office/word/2016/wordml/cid" xmlns:w16="http://schemas.microsoft.com/office/word/2018/wordml" xmlns:w16sdtdh="http://schemas.microsoft.com/office/word/2020/wordml/sdtdatahash" xmlns:w16se="http://schemas.microsoft.com/office/word/2015/wordml/symex" xmlns:wpg="http://schemas.microsoft.com/office/word/2010/wordprocessingGroup" xmlns:wpi="http://schemas.microsoft.com/office/word/2010/wordprocessingInk" xmlns:wne="http://schemas.microsoft.com/office/word/2006/wordml" xmlns:wps="http://schemas.microsoft.com/office/word/2010/wordprocessingShape" mc:Ignorable="w14 w15 w16se w16cid w16 w16cex w16sdtdh wp14">
   <w:footnote w:type="separator" w:id="-1">
     <w:p>
       <w:pPr>
@@ -4495,7 +5072,7 @@
 </file>
 
 <file path=word/header1.xml><?xml version="1.0" encoding="utf-8"?>
-<w:hdr xmlns:wpc="http://schemas.microsoft.com/office/word/2010/wordprocessingCanvas" xmlns:cx="http://schemas.microsoft.com/office/drawing/2014/chartex" xmlns:cx1="http://schemas.microsoft.com/office/drawing/2015/9/8/chartex" xmlns:cx2="http://schemas.microsoft.com/office/drawing/2015/10/21/chartex" xmlns:cx3="http://schemas.microsoft.com/office/drawing/2016/5/9/chartex" xmlns:cx4="http://schemas.microsoft.com/office/drawing/2016/5/10/chartex" xmlns:cx5="http://schemas.microsoft.com/office/drawing/2016/5/11/chartex" xmlns:cx6="http://schemas.microsoft.com/office/drawing/2016/5/12/chartex" xmlns:cx7="http://schemas.microsoft.com/office/drawing/2016/5/13/chartex" xmlns:cx8="http://schemas.microsoft.com/office/drawing/2016/5/14/chartex" xmlns:mc="http://schemas.openxmlformats.org/markup-compatibility/2006" xmlns:aink="http://schemas.microsoft.com/office/drawing/2016/ink" xmlns:am3d="http://schemas.microsoft.com/office/drawing/2017/model3d" xmlns:o="urn:schemas-microsoft-com:office:office" xmlns:oel="http://schemas.microsoft.com/office/2019/extlst" xmlns:r="http://schemas.openxmlformats.org/officeDocument/2006/relationships" xmlns:m="http://schemas.openxmlformats.org/officeDocument/2006/math" xmlns:v="urn:schemas-microsoft-com:vml" xmlns:wp14="http://schemas.microsoft.com/office/word/2010/wordprocessingDrawing" xmlns:wp="http://schemas.openxmlformats.org/drawingml/2006/wordprocessingDrawing" xmlns:w10="urn:schemas-microsoft-com:office:word" xmlns:w="http://schemas.openxmlformats.org/wordprocessingml/2006/main" xmlns:w14="http://schemas.microsoft.com/office/word/2010/wordml" xmlns:w15="http://schemas.microsoft.com/office/word/2012/wordml" xmlns:w16cex="http://schemas.microsoft.com/office/word/2018/wordml/cex" xmlns:w16cid="http://schemas.microsoft.com/office/word/2016/wordml/cid" xmlns:w16="http://schemas.microsoft.com/office/word/2018/wordml" xmlns:w16du="http://schemas.microsoft.com/office/word/2023/wordml/word16du" xmlns:w16sdtdh="http://schemas.microsoft.com/office/word/2020/wordml/sdtdatahash" xmlns:w16sdtfl="http://schemas.microsoft.com/office/word/2024/wordml/sdtformatlock" xmlns:w16se="http://schemas.microsoft.com/office/word/2015/wordml/symex" xmlns:wpg="http://schemas.microsoft.com/office/word/2010/wordprocessingGroup" xmlns:wpi="http://schemas.microsoft.com/office/word/2010/wordprocessingInk" xmlns:wne="http://schemas.microsoft.com/office/word/2006/wordml" xmlns:wps="http://schemas.microsoft.com/office/word/2010/wordprocessingShape" mc:Ignorable="w14 w15 w16se w16cid w16 w16cex w16sdtdh w16sdtfl w16du wp14">
+<w:hdr xmlns:wpc="http://schemas.microsoft.com/office/word/2010/wordprocessingCanvas" xmlns:cx="http://schemas.microsoft.com/office/drawing/2014/chartex" xmlns:cx1="http://schemas.microsoft.com/office/drawing/2015/9/8/chartex" xmlns:cx2="http://schemas.microsoft.com/office/drawing/2015/10/21/chartex" xmlns:cx3="http://schemas.microsoft.com/office/drawing/2016/5/9/chartex" xmlns:cx4="http://schemas.microsoft.com/office/drawing/2016/5/10/chartex" xmlns:cx5="http://schemas.microsoft.com/office/drawing/2016/5/11/chartex" xmlns:cx6="http://schemas.microsoft.com/office/drawing/2016/5/12/chartex" xmlns:cx7="http://schemas.microsoft.com/office/drawing/2016/5/13/chartex" xmlns:cx8="http://schemas.microsoft.com/office/drawing/2016/5/14/chartex" xmlns:mc="http://schemas.openxmlformats.org/markup-compatibility/2006" xmlns:aink="http://schemas.microsoft.com/office/drawing/2016/ink" xmlns:am3d="http://schemas.microsoft.com/office/drawing/2017/model3d" xmlns:o="urn:schemas-microsoft-com:office:office" xmlns:oel="http://schemas.microsoft.com/office/2019/extlst" xmlns:r="http://schemas.openxmlformats.org/officeDocument/2006/relationships" xmlns:m="http://schemas.openxmlformats.org/officeDocument/2006/math" xmlns:v="urn:schemas-microsoft-com:vml" xmlns:wp14="http://schemas.microsoft.com/office/word/2010/wordprocessingDrawing" xmlns:wp="http://schemas.openxmlformats.org/drawingml/2006/wordprocessingDrawing" xmlns:w10="urn:schemas-microsoft-com:office:word" xmlns:w="http://schemas.openxmlformats.org/wordprocessingml/2006/main" xmlns:w14="http://schemas.microsoft.com/office/word/2010/wordml" xmlns:w15="http://schemas.microsoft.com/office/word/2012/wordml" xmlns:w16cex="http://schemas.microsoft.com/office/word/2018/wordml/cex" xmlns:w16cid="http://schemas.microsoft.com/office/word/2016/wordml/cid" xmlns:w16="http://schemas.microsoft.com/office/word/2018/wordml" xmlns:w16sdtdh="http://schemas.microsoft.com/office/word/2020/wordml/sdtdatahash" xmlns:w16se="http://schemas.microsoft.com/office/word/2015/wordml/symex" xmlns:wpg="http://schemas.microsoft.com/office/word/2010/wordprocessingGroup" xmlns:wpi="http://schemas.microsoft.com/office/word/2010/wordprocessingInk" xmlns:wne="http://schemas.microsoft.com/office/word/2006/wordml" xmlns:wps="http://schemas.microsoft.com/office/word/2010/wordprocessingShape" mc:Ignorable="w14 w15 w16se w16cid w16 w16cex w16sdtdh wp14">
   <w:p>
     <w:pPr>
       <w:rPr>
@@ -4560,7 +5137,7 @@
 </file>
 
 <file path=word/header2.xml><?xml version="1.0" encoding="utf-8"?>
-<w:hdr xmlns:wpc="http://schemas.microsoft.com/office/word/2010/wordprocessingCanvas" xmlns:cx="http://schemas.microsoft.com/office/drawing/2014/chartex" xmlns:cx1="http://schemas.microsoft.com/office/drawing/2015/9/8/chartex" xmlns:cx2="http://schemas.microsoft.com/office/drawing/2015/10/21/chartex" xmlns:cx3="http://schemas.microsoft.com/office/drawing/2016/5/9/chartex" xmlns:cx4="http://schemas.microsoft.com/office/drawing/2016/5/10/chartex" xmlns:cx5="http://schemas.microsoft.com/office/drawing/2016/5/11/chartex" xmlns:cx6="http://schemas.microsoft.com/office/drawing/2016/5/12/chartex" xmlns:cx7="http://schemas.microsoft.com/office/drawing/2016/5/13/chartex" xmlns:cx8="http://schemas.microsoft.com/office/drawing/2016/5/14/chartex" xmlns:mc="http://schemas.openxmlformats.org/markup-compatibility/2006" xmlns:aink="http://schemas.microsoft.com/office/drawing/2016/ink" xmlns:am3d="http://schemas.microsoft.com/office/drawing/2017/model3d" xmlns:o="urn:schemas-microsoft-com:office:office" xmlns:oel="http://schemas.microsoft.com/office/2019/extlst" xmlns:r="http://schemas.openxmlformats.org/officeDocument/2006/relationships" xmlns:m="http://schemas.openxmlformats.org/officeDocument/2006/math" xmlns:v="urn:schemas-microsoft-com:vml" xmlns:wp14="http://schemas.microsoft.com/office/word/2010/wordprocessingDrawing" xmlns:wp="http://schemas.openxmlformats.org/drawingml/2006/wordprocessingDrawing" xmlns:w10="urn:schemas-microsoft-com:office:word" xmlns:w="http://schemas.openxmlformats.org/wordprocessingml/2006/main" xmlns:w14="http://schemas.microsoft.com/office/word/2010/wordml" xmlns:w15="http://schemas.microsoft.com/office/word/2012/wordml" xmlns:w16cex="http://schemas.microsoft.com/office/word/2018/wordml/cex" xmlns:w16cid="http://schemas.microsoft.com/office/word/2016/wordml/cid" xmlns:w16="http://schemas.microsoft.com/office/word/2018/wordml" xmlns:w16du="http://schemas.microsoft.com/office/word/2023/wordml/word16du" xmlns:w16sdtdh="http://schemas.microsoft.com/office/word/2020/wordml/sdtdatahash" xmlns:w16sdtfl="http://schemas.microsoft.com/office/word/2024/wordml/sdtformatlock" xmlns:w16se="http://schemas.microsoft.com/office/word/2015/wordml/symex" xmlns:wpg="http://schemas.microsoft.com/office/word/2010/wordprocessingGroup" xmlns:wpi="http://schemas.microsoft.com/office/word/2010/wordprocessingInk" xmlns:wne="http://schemas.microsoft.com/office/word/2006/wordml" xmlns:wps="http://schemas.microsoft.com/office/word/2010/wordprocessingShape" mc:Ignorable="w14 w15 w16se w16cid w16 w16cex w16sdtdh w16sdtfl w16du wp14">
+<w:hdr xmlns:wpc="http://schemas.microsoft.com/office/word/2010/wordprocessingCanvas" xmlns:cx="http://schemas.microsoft.com/office/drawing/2014/chartex" xmlns:cx1="http://schemas.microsoft.com/office/drawing/2015/9/8/chartex" xmlns:cx2="http://schemas.microsoft.com/office/drawing/2015/10/21/chartex" xmlns:cx3="http://schemas.microsoft.com/office/drawing/2016/5/9/chartex" xmlns:cx4="http://schemas.microsoft.com/office/drawing/2016/5/10/chartex" xmlns:cx5="http://schemas.microsoft.com/office/drawing/2016/5/11/chartex" xmlns:cx6="http://schemas.microsoft.com/office/drawing/2016/5/12/chartex" xmlns:cx7="http://schemas.microsoft.com/office/drawing/2016/5/13/chartex" xmlns:cx8="http://schemas.microsoft.com/office/drawing/2016/5/14/chartex" xmlns:mc="http://schemas.openxmlformats.org/markup-compatibility/2006" xmlns:aink="http://schemas.microsoft.com/office/drawing/2016/ink" xmlns:am3d="http://schemas.microsoft.com/office/drawing/2017/model3d" xmlns:o="urn:schemas-microsoft-com:office:office" xmlns:oel="http://schemas.microsoft.com/office/2019/extlst" xmlns:r="http://schemas.openxmlformats.org/officeDocument/2006/relationships" xmlns:m="http://schemas.openxmlformats.org/officeDocument/2006/math" xmlns:v="urn:schemas-microsoft-com:vml" xmlns:wp14="http://schemas.microsoft.com/office/word/2010/wordprocessingDrawing" xmlns:wp="http://schemas.openxmlformats.org/drawingml/2006/wordprocessingDrawing" xmlns:w10="urn:schemas-microsoft-com:office:word" xmlns:w="http://schemas.openxmlformats.org/wordprocessingml/2006/main" xmlns:w14="http://schemas.microsoft.com/office/word/2010/wordml" xmlns:w15="http://schemas.microsoft.com/office/word/2012/wordml" xmlns:w16cex="http://schemas.microsoft.com/office/word/2018/wordml/cex" xmlns:w16cid="http://schemas.microsoft.com/office/word/2016/wordml/cid" xmlns:w16="http://schemas.microsoft.com/office/word/2018/wordml" xmlns:w16sdtdh="http://schemas.microsoft.com/office/word/2020/wordml/sdtdatahash" xmlns:w16se="http://schemas.microsoft.com/office/word/2015/wordml/symex" xmlns:wpg="http://schemas.microsoft.com/office/word/2010/wordprocessingGroup" xmlns:wpi="http://schemas.microsoft.com/office/word/2010/wordprocessingInk" xmlns:wne="http://schemas.microsoft.com/office/word/2006/wordml" xmlns:wps="http://schemas.microsoft.com/office/word/2010/wordprocessingShape" mc:Ignorable="w14 w15 w16se w16cid w16 w16cex w16sdtdh wp14">
   <w:tbl>
     <w:tblPr>
       <w:tblW w:w="0" w:type="auto"/>
@@ -4607,8 +5184,30 @@
             <w:rPr>
               <w:color w:val="000000" w:themeColor="text1"/>
             </w:rPr>
-            <w:t xml:space="preserve"> Controle de Leitura</w:t>
+            <w:t xml:space="preserve"> </w:t>
           </w:r>
+          <w:proofErr w:type="spellStart"/>
+          <w:r>
+            <w:rPr>
+              <w:color w:val="000000" w:themeColor="text1"/>
+            </w:rPr>
+            <w:t>Controle</w:t>
+          </w:r>
+          <w:proofErr w:type="spellEnd"/>
+          <w:r>
+            <w:rPr>
+              <w:color w:val="000000" w:themeColor="text1"/>
+            </w:rPr>
+            <w:t xml:space="preserve"> de </w:t>
+          </w:r>
+          <w:proofErr w:type="spellStart"/>
+          <w:r>
+            <w:rPr>
+              <w:color w:val="000000" w:themeColor="text1"/>
+            </w:rPr>
+            <w:t>Leitura</w:t>
+          </w:r>
+          <w:proofErr w:type="spellEnd"/>
         </w:p>
       </w:tc>
       <w:tc>
@@ -4736,7 +5335,7 @@
 </file>
 
 <file path=word/header3.xml><?xml version="1.0" encoding="utf-8"?>
-<w:hdr xmlns:wpc="http://schemas.microsoft.com/office/word/2010/wordprocessingCanvas" xmlns:cx="http://schemas.microsoft.com/office/drawing/2014/chartex" xmlns:cx1="http://schemas.microsoft.com/office/drawing/2015/9/8/chartex" xmlns:cx2="http://schemas.microsoft.com/office/drawing/2015/10/21/chartex" xmlns:cx3="http://schemas.microsoft.com/office/drawing/2016/5/9/chartex" xmlns:cx4="http://schemas.microsoft.com/office/drawing/2016/5/10/chartex" xmlns:cx5="http://schemas.microsoft.com/office/drawing/2016/5/11/chartex" xmlns:cx6="http://schemas.microsoft.com/office/drawing/2016/5/12/chartex" xmlns:cx7="http://schemas.microsoft.com/office/drawing/2016/5/13/chartex" xmlns:cx8="http://schemas.microsoft.com/office/drawing/2016/5/14/chartex" xmlns:mc="http://schemas.openxmlformats.org/markup-compatibility/2006" xmlns:aink="http://schemas.microsoft.com/office/drawing/2016/ink" xmlns:am3d="http://schemas.microsoft.com/office/drawing/2017/model3d" xmlns:o="urn:schemas-microsoft-com:office:office" xmlns:oel="http://schemas.microsoft.com/office/2019/extlst" xmlns:r="http://schemas.openxmlformats.org/officeDocument/2006/relationships" xmlns:m="http://schemas.openxmlformats.org/officeDocument/2006/math" xmlns:v="urn:schemas-microsoft-com:vml" xmlns:wp14="http://schemas.microsoft.com/office/word/2010/wordprocessingDrawing" xmlns:wp="http://schemas.openxmlformats.org/drawingml/2006/wordprocessingDrawing" xmlns:w10="urn:schemas-microsoft-com:office:word" xmlns:w="http://schemas.openxmlformats.org/wordprocessingml/2006/main" xmlns:w14="http://schemas.microsoft.com/office/word/2010/wordml" xmlns:w15="http://schemas.microsoft.com/office/word/2012/wordml" xmlns:w16cex="http://schemas.microsoft.com/office/word/2018/wordml/cex" xmlns:w16cid="http://schemas.microsoft.com/office/word/2016/wordml/cid" xmlns:w16="http://schemas.microsoft.com/office/word/2018/wordml" xmlns:w16du="http://schemas.microsoft.com/office/word/2023/wordml/word16du" xmlns:w16sdtdh="http://schemas.microsoft.com/office/word/2020/wordml/sdtdatahash" xmlns:w16sdtfl="http://schemas.microsoft.com/office/word/2024/wordml/sdtformatlock" xmlns:w16se="http://schemas.microsoft.com/office/word/2015/wordml/symex" xmlns:wpg="http://schemas.microsoft.com/office/word/2010/wordprocessingGroup" xmlns:wpi="http://schemas.microsoft.com/office/word/2010/wordprocessingInk" xmlns:wne="http://schemas.microsoft.com/office/word/2006/wordml" xmlns:wps="http://schemas.microsoft.com/office/word/2010/wordprocessingShape" mc:Ignorable="w14 w15 w16se w16cid w16 w16cex w16sdtdh w16sdtfl w16du wp14">
+<w:hdr xmlns:wpc="http://schemas.microsoft.com/office/word/2010/wordprocessingCanvas" xmlns:cx="http://schemas.microsoft.com/office/drawing/2014/chartex" xmlns:cx1="http://schemas.microsoft.com/office/drawing/2015/9/8/chartex" xmlns:cx2="http://schemas.microsoft.com/office/drawing/2015/10/21/chartex" xmlns:cx3="http://schemas.microsoft.com/office/drawing/2016/5/9/chartex" xmlns:cx4="http://schemas.microsoft.com/office/drawing/2016/5/10/chartex" xmlns:cx5="http://schemas.microsoft.com/office/drawing/2016/5/11/chartex" xmlns:cx6="http://schemas.microsoft.com/office/drawing/2016/5/12/chartex" xmlns:cx7="http://schemas.microsoft.com/office/drawing/2016/5/13/chartex" xmlns:cx8="http://schemas.microsoft.com/office/drawing/2016/5/14/chartex" xmlns:mc="http://schemas.openxmlformats.org/markup-compatibility/2006" xmlns:aink="http://schemas.microsoft.com/office/drawing/2016/ink" xmlns:am3d="http://schemas.microsoft.com/office/drawing/2017/model3d" xmlns:o="urn:schemas-microsoft-com:office:office" xmlns:oel="http://schemas.microsoft.com/office/2019/extlst" xmlns:r="http://schemas.openxmlformats.org/officeDocument/2006/relationships" xmlns:m="http://schemas.openxmlformats.org/officeDocument/2006/math" xmlns:v="urn:schemas-microsoft-com:vml" xmlns:wp14="http://schemas.microsoft.com/office/word/2010/wordprocessingDrawing" xmlns:wp="http://schemas.openxmlformats.org/drawingml/2006/wordprocessingDrawing" xmlns:w10="urn:schemas-microsoft-com:office:word" xmlns:w="http://schemas.openxmlformats.org/wordprocessingml/2006/main" xmlns:w14="http://schemas.microsoft.com/office/word/2010/wordml" xmlns:w15="http://schemas.microsoft.com/office/word/2012/wordml" xmlns:w16cex="http://schemas.microsoft.com/office/word/2018/wordml/cex" xmlns:w16cid="http://schemas.microsoft.com/office/word/2016/wordml/cid" xmlns:w16="http://schemas.microsoft.com/office/word/2018/wordml" xmlns:w16sdtdh="http://schemas.microsoft.com/office/word/2020/wordml/sdtdatahash" xmlns:w16se="http://schemas.microsoft.com/office/word/2015/wordml/symex" xmlns:wpg="http://schemas.microsoft.com/office/word/2010/wordprocessingGroup" xmlns:wpi="http://schemas.microsoft.com/office/word/2010/wordprocessingInk" xmlns:wne="http://schemas.microsoft.com/office/word/2006/wordml" xmlns:wps="http://schemas.microsoft.com/office/word/2010/wordprocessingShape" mc:Ignorable="w14 w15 w16se w16cid w16 w16cex w16sdtdh wp14">
   <w:p>
     <w:pPr>
       <w:pStyle w:val="Cabealho"/>
@@ -4746,7 +5345,7 @@
 </file>
 
 <file path=word/numbering.xml><?xml version="1.0" encoding="utf-8"?>
-<w:numbering xmlns:wpc="http://schemas.microsoft.com/office/word/2010/wordprocessingCanvas" xmlns:cx="http://schemas.microsoft.com/office/drawing/2014/chartex" xmlns:cx1="http://schemas.microsoft.com/office/drawing/2015/9/8/chartex" xmlns:cx2="http://schemas.microsoft.com/office/drawing/2015/10/21/chartex" xmlns:cx3="http://schemas.microsoft.com/office/drawing/2016/5/9/chartex" xmlns:cx4="http://schemas.microsoft.com/office/drawing/2016/5/10/chartex" xmlns:cx5="http://schemas.microsoft.com/office/drawing/2016/5/11/chartex" xmlns:cx6="http://schemas.microsoft.com/office/drawing/2016/5/12/chartex" xmlns:cx7="http://schemas.microsoft.com/office/drawing/2016/5/13/chartex" xmlns:cx8="http://schemas.microsoft.com/office/drawing/2016/5/14/chartex" xmlns:mc="http://schemas.openxmlformats.org/markup-compatibility/2006" xmlns:aink="http://schemas.microsoft.com/office/drawing/2016/ink" xmlns:am3d="http://schemas.microsoft.com/office/drawing/2017/model3d" xmlns:o="urn:schemas-microsoft-com:office:office" xmlns:oel="http://schemas.microsoft.com/office/2019/extlst" xmlns:r="http://schemas.openxmlformats.org/officeDocument/2006/relationships" xmlns:m="http://schemas.openxmlformats.org/officeDocument/2006/math" xmlns:v="urn:schemas-microsoft-com:vml" xmlns:wp14="http://schemas.microsoft.com/office/word/2010/wordprocessingDrawing" xmlns:wp="http://schemas.openxmlformats.org/drawingml/2006/wordprocessingDrawing" xmlns:w10="urn:schemas-microsoft-com:office:word" xmlns:w="http://schemas.openxmlformats.org/wordprocessingml/2006/main" xmlns:w14="http://schemas.microsoft.com/office/word/2010/wordml" xmlns:w15="http://schemas.microsoft.com/office/word/2012/wordml" xmlns:w16cex="http://schemas.microsoft.com/office/word/2018/wordml/cex" xmlns:w16cid="http://schemas.microsoft.com/office/word/2016/wordml/cid" xmlns:w16="http://schemas.microsoft.com/office/word/2018/wordml" xmlns:w16du="http://schemas.microsoft.com/office/word/2023/wordml/word16du" xmlns:w16sdtdh="http://schemas.microsoft.com/office/word/2020/wordml/sdtdatahash" xmlns:w16sdtfl="http://schemas.microsoft.com/office/word/2024/wordml/sdtformatlock" xmlns:w16se="http://schemas.microsoft.com/office/word/2015/wordml/symex" xmlns:wpg="http://schemas.microsoft.com/office/word/2010/wordprocessingGroup" xmlns:wpi="http://schemas.microsoft.com/office/word/2010/wordprocessingInk" xmlns:wne="http://schemas.microsoft.com/office/word/2006/wordml" xmlns:wps="http://schemas.microsoft.com/office/word/2010/wordprocessingShape" mc:Ignorable="w14 w15 w16se w16cid w16 w16cex w16sdtdh w16sdtfl w16du wp14">
+<w:numbering xmlns:wpc="http://schemas.microsoft.com/office/word/2010/wordprocessingCanvas" xmlns:cx="http://schemas.microsoft.com/office/drawing/2014/chartex" xmlns:cx1="http://schemas.microsoft.com/office/drawing/2015/9/8/chartex" xmlns:cx2="http://schemas.microsoft.com/office/drawing/2015/10/21/chartex" xmlns:cx3="http://schemas.microsoft.com/office/drawing/2016/5/9/chartex" xmlns:cx4="http://schemas.microsoft.com/office/drawing/2016/5/10/chartex" xmlns:cx5="http://schemas.microsoft.com/office/drawing/2016/5/11/chartex" xmlns:cx6="http://schemas.microsoft.com/office/drawing/2016/5/12/chartex" xmlns:cx7="http://schemas.microsoft.com/office/drawing/2016/5/13/chartex" xmlns:cx8="http://schemas.microsoft.com/office/drawing/2016/5/14/chartex" xmlns:mc="http://schemas.openxmlformats.org/markup-compatibility/2006" xmlns:aink="http://schemas.microsoft.com/office/drawing/2016/ink" xmlns:am3d="http://schemas.microsoft.com/office/drawing/2017/model3d" xmlns:o="urn:schemas-microsoft-com:office:office" xmlns:oel="http://schemas.microsoft.com/office/2019/extlst" xmlns:r="http://schemas.openxmlformats.org/officeDocument/2006/relationships" xmlns:m="http://schemas.openxmlformats.org/officeDocument/2006/math" xmlns:v="urn:schemas-microsoft-com:vml" xmlns:wp14="http://schemas.microsoft.com/office/word/2010/wordprocessingDrawing" xmlns:wp="http://schemas.openxmlformats.org/drawingml/2006/wordprocessingDrawing" xmlns:w10="urn:schemas-microsoft-com:office:word" xmlns:w="http://schemas.openxmlformats.org/wordprocessingml/2006/main" xmlns:w14="http://schemas.microsoft.com/office/word/2010/wordml" xmlns:w15="http://schemas.microsoft.com/office/word/2012/wordml" xmlns:w16cex="http://schemas.microsoft.com/office/word/2018/wordml/cex" xmlns:w16cid="http://schemas.microsoft.com/office/word/2016/wordml/cid" xmlns:w16="http://schemas.microsoft.com/office/word/2018/wordml" xmlns:w16sdtdh="http://schemas.microsoft.com/office/word/2020/wordml/sdtdatahash" xmlns:w16se="http://schemas.microsoft.com/office/word/2015/wordml/symex" xmlns:wpg="http://schemas.microsoft.com/office/word/2010/wordprocessingGroup" xmlns:wpi="http://schemas.microsoft.com/office/word/2010/wordprocessingInk" xmlns:wne="http://schemas.microsoft.com/office/word/2006/wordml" xmlns:wps="http://schemas.microsoft.com/office/word/2010/wordprocessingShape" mc:Ignorable="w14 w15 w16se w16cid w16 w16cex w16sdtdh wp14">
   <w:abstractNum w:abstractNumId="0" w15:restartNumberingAfterBreak="0">
     <w:nsid w:val="FFFFFFFB"/>
     <w:multiLevelType w:val="multilevel"/>
@@ -6534,7 +7133,7 @@
 </file>
 
 <file path=word/styles.xml><?xml version="1.0" encoding="utf-8"?>
-<w:styles xmlns:mc="http://schemas.openxmlformats.org/markup-compatibility/2006" xmlns:r="http://schemas.openxmlformats.org/officeDocument/2006/relationships" xmlns:w="http://schemas.openxmlformats.org/wordprocessingml/2006/main" xmlns:w14="http://schemas.microsoft.com/office/word/2010/wordml" xmlns:w15="http://schemas.microsoft.com/office/word/2012/wordml" xmlns:w16cex="http://schemas.microsoft.com/office/word/2018/wordml/cex" xmlns:w16cid="http://schemas.microsoft.com/office/word/2016/wordml/cid" xmlns:w16="http://schemas.microsoft.com/office/word/2018/wordml" xmlns:w16du="http://schemas.microsoft.com/office/word/2023/wordml/word16du" xmlns:w16sdtdh="http://schemas.microsoft.com/office/word/2020/wordml/sdtdatahash" xmlns:w16sdtfl="http://schemas.microsoft.com/office/word/2024/wordml/sdtformatlock" xmlns:w16se="http://schemas.microsoft.com/office/word/2015/wordml/symex" mc:Ignorable="w14 w15 w16se w16cid w16 w16cex w16sdtdh w16sdtfl w16du">
+<w:styles xmlns:mc="http://schemas.openxmlformats.org/markup-compatibility/2006" xmlns:r="http://schemas.openxmlformats.org/officeDocument/2006/relationships" xmlns:w="http://schemas.openxmlformats.org/wordprocessingml/2006/main" xmlns:w14="http://schemas.microsoft.com/office/word/2010/wordml" xmlns:w15="http://schemas.microsoft.com/office/word/2012/wordml" xmlns:w16cex="http://schemas.microsoft.com/office/word/2018/wordml/cex" xmlns:w16cid="http://schemas.microsoft.com/office/word/2016/wordml/cid" xmlns:w16="http://schemas.microsoft.com/office/word/2018/wordml" xmlns:w16sdtdh="http://schemas.microsoft.com/office/word/2020/wordml/sdtdatahash" xmlns:w16se="http://schemas.microsoft.com/office/word/2015/wordml/symex" mc:Ignorable="w14 w15 w16se w16cid w16 w16cex w16sdtdh">
   <w:docDefaults>
     <w:rPrDefault>
       <w:rPr>

</xml_diff>